<commit_message>
Fixed tables due to missing SKT in the previous LTMRData package
</commit_message>
<xml_diff>
--- a/docs/Word_DeltaSmelt.docx
+++ b/docs/Word_DeltaSmelt.docx
@@ -1563,17 +1563,6 @@
               <w:jc w:val="left"/>
             </w:pPr>
             <w:r>
-              <w:t xml:space="preserve">June 09 2001</w:t>
-            </w:r>
-          </w:p>
-        </w:tc>
-        <w:tc>
-          <w:p>
-            <w:pPr>
-              <w:pStyle w:val="Compact"/>
-              <w:jc w:val="left"/>
-            </w:pPr>
-            <w:r>
               <w:t xml:space="preserve">July 03 2001</w:t>
             </w:r>
           </w:p>
@@ -1585,18 +1574,29 @@
               <w:jc w:val="left"/>
             </w:pPr>
             <w:r>
-              <w:t xml:space="preserve">March 22 2002</w:t>
-            </w:r>
-          </w:p>
-        </w:tc>
-        <w:tc>
-          <w:p>
-            <w:pPr>
-              <w:pStyle w:val="Compact"/>
-              <w:jc w:val="left"/>
-            </w:pPr>
-            <w:r>
-              <w:t xml:space="preserve">April 18 2002</w:t>
+              <w:t xml:space="preserve">August 30 2001</w:t>
+            </w:r>
+          </w:p>
+        </w:tc>
+        <w:tc>
+          <w:p>
+            <w:pPr>
+              <w:pStyle w:val="Compact"/>
+              <w:jc w:val="left"/>
+            </w:pPr>
+            <w:r>
+              <w:t xml:space="preserve">March 06 2002</w:t>
+            </w:r>
+          </w:p>
+        </w:tc>
+        <w:tc>
+          <w:p>
+            <w:pPr>
+              <w:pStyle w:val="Compact"/>
+              <w:jc w:val="left"/>
+            </w:pPr>
+            <w:r>
+              <w:t xml:space="preserve">March 18 2002</w:t>
             </w:r>
           </w:p>
         </w:tc>
@@ -1618,7 +1618,7 @@
               <w:jc w:val="right"/>
             </w:pPr>
             <w:r>
-              <w:t xml:space="preserve">753</w:t>
+              <w:t xml:space="preserve">1589</w:t>
             </w:r>
           </w:p>
         </w:tc>
@@ -1653,17 +1653,6 @@
               <w:jc w:val="left"/>
             </w:pPr>
             <w:r>
-              <w:t xml:space="preserve">July 17 2002</w:t>
-            </w:r>
-          </w:p>
-        </w:tc>
-        <w:tc>
-          <w:p>
-            <w:pPr>
-              <w:pStyle w:val="Compact"/>
-              <w:jc w:val="left"/>
-            </w:pPr>
-            <w:r>
               <w:t xml:space="preserve">October 16 2002</w:t>
             </w:r>
           </w:p>
@@ -1675,18 +1664,29 @@
               <w:jc w:val="left"/>
             </w:pPr>
             <w:r>
-              <w:t xml:space="preserve">March 20 2003</w:t>
-            </w:r>
-          </w:p>
-        </w:tc>
-        <w:tc>
-          <w:p>
-            <w:pPr>
-              <w:pStyle w:val="Compact"/>
-              <w:jc w:val="left"/>
-            </w:pPr>
-            <w:r>
-              <w:t xml:space="preserve">May 07 2003</w:t>
+              <w:t xml:space="preserve">December 07 2002</w:t>
+            </w:r>
+          </w:p>
+        </w:tc>
+        <w:tc>
+          <w:p>
+            <w:pPr>
+              <w:pStyle w:val="Compact"/>
+              <w:jc w:val="left"/>
+            </w:pPr>
+            <w:r>
+              <w:t xml:space="preserve">April 28 2003</w:t>
+            </w:r>
+          </w:p>
+        </w:tc>
+        <w:tc>
+          <w:p>
+            <w:pPr>
+              <w:pStyle w:val="Compact"/>
+              <w:jc w:val="left"/>
+            </w:pPr>
+            <w:r>
+              <w:t xml:space="preserve">May 02 2003</w:t>
             </w:r>
           </w:p>
         </w:tc>
@@ -1708,7 +1708,7 @@
               <w:jc w:val="right"/>
             </w:pPr>
             <w:r>
-              <w:t xml:space="preserve">1020</w:t>
+              <w:t xml:space="preserve">2436</w:t>
             </w:r>
           </w:p>
         </w:tc>
@@ -1743,29 +1743,29 @@
               <w:jc w:val="left"/>
             </w:pPr>
             <w:r>
-              <w:t xml:space="preserve">June 18 2003</w:t>
-            </w:r>
-          </w:p>
-        </w:tc>
-        <w:tc>
-          <w:p>
-            <w:pPr>
-              <w:pStyle w:val="Compact"/>
-              <w:jc w:val="left"/>
-            </w:pPr>
-            <w:r>
-              <w:t xml:space="preserve">July 07 2003</w:t>
-            </w:r>
-          </w:p>
-        </w:tc>
-        <w:tc>
-          <w:p>
-            <w:pPr>
-              <w:pStyle w:val="Compact"/>
-              <w:jc w:val="left"/>
-            </w:pPr>
-            <w:r>
-              <w:t xml:space="preserve">April 28 2004</w:t>
+              <w:t xml:space="preserve">October 09 2003</w:t>
+            </w:r>
+          </w:p>
+        </w:tc>
+        <w:tc>
+          <w:p>
+            <w:pPr>
+              <w:pStyle w:val="Compact"/>
+              <w:jc w:val="left"/>
+            </w:pPr>
+            <w:r>
+              <w:t xml:space="preserve">January 12 2004</w:t>
+            </w:r>
+          </w:p>
+        </w:tc>
+        <w:tc>
+          <w:p>
+            <w:pPr>
+              <w:pStyle w:val="Compact"/>
+              <w:jc w:val="left"/>
+            </w:pPr>
+            <w:r>
+              <w:t xml:space="preserve">April 19 2004</w:t>
             </w:r>
           </w:p>
         </w:tc>
@@ -1787,18 +1787,18 @@
               <w:jc w:val="left"/>
             </w:pPr>
             <w:r>
-              <w:t xml:space="preserve">May 13 2004</w:t>
-            </w:r>
-          </w:p>
-        </w:tc>
-        <w:tc>
-          <w:p>
-            <w:pPr>
-              <w:pStyle w:val="Compact"/>
-              <w:jc w:val="right"/>
-            </w:pPr>
-            <w:r>
-              <w:t xml:space="preserve">339</w:t>
+              <w:t xml:space="preserve">May 20 2004</w:t>
+            </w:r>
+          </w:p>
+        </w:tc>
+        <w:tc>
+          <w:p>
+            <w:pPr>
+              <w:pStyle w:val="Compact"/>
+              <w:jc w:val="right"/>
+            </w:pPr>
+            <w:r>
+              <w:t xml:space="preserve">2046</w:t>
             </w:r>
           </w:p>
         </w:tc>
@@ -1833,40 +1833,40 @@
               <w:jc w:val="left"/>
             </w:pPr>
             <w:r>
-              <w:t xml:space="preserve">September 07 2004</w:t>
-            </w:r>
-          </w:p>
-        </w:tc>
-        <w:tc>
-          <w:p>
-            <w:pPr>
-              <w:pStyle w:val="Compact"/>
-              <w:jc w:val="left"/>
-            </w:pPr>
-            <w:r>
-              <w:t xml:space="preserve">October 07 2004</w:t>
-            </w:r>
-          </w:p>
-        </w:tc>
-        <w:tc>
-          <w:p>
-            <w:pPr>
-              <w:pStyle w:val="Compact"/>
-              <w:jc w:val="left"/>
-            </w:pPr>
-            <w:r>
-              <w:t xml:space="preserve">May 08 2005</w:t>
-            </w:r>
-          </w:p>
-        </w:tc>
-        <w:tc>
-          <w:p>
-            <w:pPr>
-              <w:pStyle w:val="Compact"/>
-              <w:jc w:val="left"/>
-            </w:pPr>
-            <w:r>
-              <w:t xml:space="preserve">May 15 2005</w:t>
+              <w:t xml:space="preserve">October 12 2004</w:t>
+            </w:r>
+          </w:p>
+        </w:tc>
+        <w:tc>
+          <w:p>
+            <w:pPr>
+              <w:pStyle w:val="Compact"/>
+              <w:jc w:val="left"/>
+            </w:pPr>
+            <w:r>
+              <w:t xml:space="preserve">November 23 2004</w:t>
+            </w:r>
+          </w:p>
+        </w:tc>
+        <w:tc>
+          <w:p>
+            <w:pPr>
+              <w:pStyle w:val="Compact"/>
+              <w:jc w:val="left"/>
+            </w:pPr>
+            <w:r>
+              <w:t xml:space="preserve">May 04 2005</w:t>
+            </w:r>
+          </w:p>
+        </w:tc>
+        <w:tc>
+          <w:p>
+            <w:pPr>
+              <w:pStyle w:val="Compact"/>
+              <w:jc w:val="left"/>
+            </w:pPr>
+            <w:r>
+              <w:t xml:space="preserve">May 16 2005</w:t>
             </w:r>
           </w:p>
         </w:tc>
@@ -1888,7 +1888,7 @@
               <w:jc w:val="right"/>
             </w:pPr>
             <w:r>
-              <w:t xml:space="preserve">878</w:t>
+              <w:t xml:space="preserve">2103</w:t>
             </w:r>
           </w:p>
         </w:tc>
@@ -1923,40 +1923,40 @@
               <w:jc w:val="left"/>
             </w:pPr>
             <w:r>
-              <w:t xml:space="preserve">June 18 2005</w:t>
-            </w:r>
-          </w:p>
-        </w:tc>
-        <w:tc>
-          <w:p>
-            <w:pPr>
-              <w:pStyle w:val="Compact"/>
-              <w:jc w:val="left"/>
-            </w:pPr>
-            <w:r>
-              <w:t xml:space="preserve">June 30 2005</w:t>
-            </w:r>
-          </w:p>
-        </w:tc>
-        <w:tc>
-          <w:p>
-            <w:pPr>
-              <w:pStyle w:val="Compact"/>
-              <w:jc w:val="left"/>
-            </w:pPr>
-            <w:r>
-              <w:t xml:space="preserve">May 06 2006</w:t>
-            </w:r>
-          </w:p>
-        </w:tc>
-        <w:tc>
-          <w:p>
-            <w:pPr>
-              <w:pStyle w:val="Compact"/>
-              <w:jc w:val="left"/>
-            </w:pPr>
-            <w:r>
-              <w:t xml:space="preserve">May 16 2006</w:t>
+              <w:t xml:space="preserve">June 24 2005</w:t>
+            </w:r>
+          </w:p>
+        </w:tc>
+        <w:tc>
+          <w:p>
+            <w:pPr>
+              <w:pStyle w:val="Compact"/>
+              <w:jc w:val="left"/>
+            </w:pPr>
+            <w:r>
+              <w:t xml:space="preserve">July 08 2005</w:t>
+            </w:r>
+          </w:p>
+        </w:tc>
+        <w:tc>
+          <w:p>
+            <w:pPr>
+              <w:pStyle w:val="Compact"/>
+              <w:jc w:val="left"/>
+            </w:pPr>
+            <w:r>
+              <w:t xml:space="preserve">April 17 2006</w:t>
+            </w:r>
+          </w:p>
+        </w:tc>
+        <w:tc>
+          <w:p>
+            <w:pPr>
+              <w:pStyle w:val="Compact"/>
+              <w:jc w:val="left"/>
+            </w:pPr>
+            <w:r>
+              <w:t xml:space="preserve">May 10 2006</w:t>
             </w:r>
           </w:p>
         </w:tc>
@@ -1978,7 +1978,7 @@
               <w:jc w:val="right"/>
             </w:pPr>
             <w:r>
-              <w:t xml:space="preserve">889</w:t>
+              <w:t xml:space="preserve">1427</w:t>
             </w:r>
           </w:p>
         </w:tc>
@@ -2013,40 +2013,40 @@
               <w:jc w:val="left"/>
             </w:pPr>
             <w:r>
-              <w:t xml:space="preserve">June 03 2006</w:t>
-            </w:r>
-          </w:p>
-        </w:tc>
-        <w:tc>
-          <w:p>
-            <w:pPr>
-              <w:pStyle w:val="Compact"/>
-              <w:jc w:val="left"/>
-            </w:pPr>
-            <w:r>
-              <w:t xml:space="preserve">June 05 2006</w:t>
-            </w:r>
-          </w:p>
-        </w:tc>
-        <w:tc>
-          <w:p>
-            <w:pPr>
-              <w:pStyle w:val="Compact"/>
-              <w:jc w:val="left"/>
-            </w:pPr>
-            <w:r>
-              <w:t xml:space="preserve">March 08 2007</w:t>
-            </w:r>
-          </w:p>
-        </w:tc>
-        <w:tc>
-          <w:p>
-            <w:pPr>
-              <w:pStyle w:val="Compact"/>
-              <w:jc w:val="left"/>
-            </w:pPr>
-            <w:r>
-              <w:t xml:space="preserve">April 02 2007</w:t>
+              <w:t xml:space="preserve">June 06 2006</w:t>
+            </w:r>
+          </w:p>
+        </w:tc>
+        <w:tc>
+          <w:p>
+            <w:pPr>
+              <w:pStyle w:val="Compact"/>
+              <w:jc w:val="left"/>
+            </w:pPr>
+            <w:r>
+              <w:t xml:space="preserve">June 21 2006</w:t>
+            </w:r>
+          </w:p>
+        </w:tc>
+        <w:tc>
+          <w:p>
+            <w:pPr>
+              <w:pStyle w:val="Compact"/>
+              <w:jc w:val="left"/>
+            </w:pPr>
+            <w:r>
+              <w:t xml:space="preserve">April 05 2007</w:t>
+            </w:r>
+          </w:p>
+        </w:tc>
+        <w:tc>
+          <w:p>
+            <w:pPr>
+              <w:pStyle w:val="Compact"/>
+              <w:jc w:val="left"/>
+            </w:pPr>
+            <w:r>
+              <w:t xml:space="preserve">April 05 2007</w:t>
             </w:r>
           </w:p>
         </w:tc>
@@ -2068,7 +2068,7 @@
               <w:jc w:val="right"/>
             </w:pPr>
             <w:r>
-              <w:t xml:space="preserve">461</w:t>
+              <w:t xml:space="preserve">1091</w:t>
             </w:r>
           </w:p>
         </w:tc>
@@ -2103,40 +2103,40 @@
               <w:jc w:val="left"/>
             </w:pPr>
             <w:r>
-              <w:t xml:space="preserve">August 15 2007</w:t>
-            </w:r>
-          </w:p>
-        </w:tc>
-        <w:tc>
-          <w:p>
-            <w:pPr>
-              <w:pStyle w:val="Compact"/>
-              <w:jc w:val="left"/>
-            </w:pPr>
-            <w:r>
-              <w:t xml:space="preserve">September 10 2007</w:t>
-            </w:r>
-          </w:p>
-        </w:tc>
-        <w:tc>
-          <w:p>
-            <w:pPr>
-              <w:pStyle w:val="Compact"/>
-              <w:jc w:val="left"/>
-            </w:pPr>
-            <w:r>
-              <w:t xml:space="preserve">March 17 2008</w:t>
-            </w:r>
-          </w:p>
-        </w:tc>
-        <w:tc>
-          <w:p>
-            <w:pPr>
-              <w:pStyle w:val="Compact"/>
-              <w:jc w:val="left"/>
-            </w:pPr>
-            <w:r>
-              <w:t xml:space="preserve">March 27 2008</w:t>
+              <w:t xml:space="preserve">October 03 2007</w:t>
+            </w:r>
+          </w:p>
+        </w:tc>
+        <w:tc>
+          <w:p>
+            <w:pPr>
+              <w:pStyle w:val="Compact"/>
+              <w:jc w:val="left"/>
+            </w:pPr>
+            <w:r>
+              <w:t xml:space="preserve">December 12 2007</w:t>
+            </w:r>
+          </w:p>
+        </w:tc>
+        <w:tc>
+          <w:p>
+            <w:pPr>
+              <w:pStyle w:val="Compact"/>
+              <w:jc w:val="left"/>
+            </w:pPr>
+            <w:r>
+              <w:t xml:space="preserve">April 22 2008</w:t>
+            </w:r>
+          </w:p>
+        </w:tc>
+        <w:tc>
+          <w:p>
+            <w:pPr>
+              <w:pStyle w:val="Compact"/>
+              <w:jc w:val="left"/>
+            </w:pPr>
+            <w:r>
+              <w:t xml:space="preserve">April 29 2008</w:t>
             </w:r>
           </w:p>
         </w:tc>
@@ -2158,7 +2158,7 @@
               <w:jc w:val="right"/>
             </w:pPr>
             <w:r>
-              <w:t xml:space="preserve">139</w:t>
+              <w:t xml:space="preserve">434</w:t>
             </w:r>
           </w:p>
         </w:tc>
@@ -2193,40 +2193,40 @@
               <w:jc w:val="left"/>
             </w:pPr>
             <w:r>
-              <w:t xml:space="preserve">June 30 2008</w:t>
-            </w:r>
-          </w:p>
-        </w:tc>
-        <w:tc>
-          <w:p>
-            <w:pPr>
-              <w:pStyle w:val="Compact"/>
-              <w:jc w:val="left"/>
-            </w:pPr>
-            <w:r>
-              <w:t xml:space="preserve">July 07 2008</w:t>
-            </w:r>
-          </w:p>
-        </w:tc>
-        <w:tc>
-          <w:p>
-            <w:pPr>
-              <w:pStyle w:val="Compact"/>
-              <w:jc w:val="left"/>
-            </w:pPr>
-            <w:r>
-              <w:t xml:space="preserve">March 30 2009</w:t>
-            </w:r>
-          </w:p>
-        </w:tc>
-        <w:tc>
-          <w:p>
-            <w:pPr>
-              <w:pStyle w:val="Compact"/>
-              <w:jc w:val="left"/>
-            </w:pPr>
-            <w:r>
-              <w:t xml:space="preserve">April 30 2009</w:t>
+              <w:t xml:space="preserve">September 03 2008</w:t>
+            </w:r>
+          </w:p>
+        </w:tc>
+        <w:tc>
+          <w:p>
+            <w:pPr>
+              <w:pStyle w:val="Compact"/>
+              <w:jc w:val="left"/>
+            </w:pPr>
+            <w:r>
+              <w:t xml:space="preserve">December 16 2008</w:t>
+            </w:r>
+          </w:p>
+        </w:tc>
+        <w:tc>
+          <w:p>
+            <w:pPr>
+              <w:pStyle w:val="Compact"/>
+              <w:jc w:val="left"/>
+            </w:pPr>
+            <w:r>
+              <w:t xml:space="preserve">March 18 2009</w:t>
+            </w:r>
+          </w:p>
+        </w:tc>
+        <w:tc>
+          <w:p>
+            <w:pPr>
+              <w:pStyle w:val="Compact"/>
+              <w:jc w:val="left"/>
+            </w:pPr>
+            <w:r>
+              <w:t xml:space="preserve">April 15 2009</w:t>
             </w:r>
           </w:p>
         </w:tc>
@@ -2248,7 +2248,7 @@
               <w:jc w:val="right"/>
             </w:pPr>
             <w:r>
-              <w:t xml:space="preserve">145</w:t>
+              <w:t xml:space="preserve">766</w:t>
             </w:r>
           </w:p>
         </w:tc>
@@ -2283,40 +2283,40 @@
               <w:jc w:val="left"/>
             </w:pPr>
             <w:r>
-              <w:t xml:space="preserve">July 13 2009</w:t>
-            </w:r>
-          </w:p>
-        </w:tc>
-        <w:tc>
-          <w:p>
-            <w:pPr>
-              <w:pStyle w:val="Compact"/>
-              <w:jc w:val="left"/>
-            </w:pPr>
-            <w:r>
-              <w:t xml:space="preserve">July 22 2009</w:t>
-            </w:r>
-          </w:p>
-        </w:tc>
-        <w:tc>
-          <w:p>
-            <w:pPr>
-              <w:pStyle w:val="Compact"/>
-              <w:jc w:val="left"/>
-            </w:pPr>
-            <w:r>
-              <w:t xml:space="preserve">March 02 2010</w:t>
-            </w:r>
-          </w:p>
-        </w:tc>
-        <w:tc>
-          <w:p>
-            <w:pPr>
-              <w:pStyle w:val="Compact"/>
-              <w:jc w:val="left"/>
-            </w:pPr>
-            <w:r>
-              <w:t xml:space="preserve">March 26 2010</w:t>
+              <w:t xml:space="preserve">August 04 2009</w:t>
+            </w:r>
+          </w:p>
+        </w:tc>
+        <w:tc>
+          <w:p>
+            <w:pPr>
+              <w:pStyle w:val="Compact"/>
+              <w:jc w:val="left"/>
+            </w:pPr>
+            <w:r>
+              <w:t xml:space="preserve">October 26 2009</w:t>
+            </w:r>
+          </w:p>
+        </w:tc>
+        <w:tc>
+          <w:p>
+            <w:pPr>
+              <w:pStyle w:val="Compact"/>
+              <w:jc w:val="left"/>
+            </w:pPr>
+            <w:r>
+              <w:t xml:space="preserve">April 22 2010</w:t>
+            </w:r>
+          </w:p>
+        </w:tc>
+        <w:tc>
+          <w:p>
+            <w:pPr>
+              <w:pStyle w:val="Compact"/>
+              <w:jc w:val="left"/>
+            </w:pPr>
+            <w:r>
+              <w:t xml:space="preserve">April 22 2010</w:t>
             </w:r>
           </w:p>
         </w:tc>
@@ -2338,7 +2338,7 @@
               <w:jc w:val="right"/>
             </w:pPr>
             <w:r>
-              <w:t xml:space="preserve">366</w:t>
+              <w:t xml:space="preserve">971</w:t>
             </w:r>
           </w:p>
         </w:tc>
@@ -2373,29 +2373,18 @@
               <w:jc w:val="left"/>
             </w:pPr>
             <w:r>
-              <w:t xml:space="preserve">July 06 2010</w:t>
-            </w:r>
-          </w:p>
-        </w:tc>
-        <w:tc>
-          <w:p>
-            <w:pPr>
-              <w:pStyle w:val="Compact"/>
-              <w:jc w:val="left"/>
-            </w:pPr>
-            <w:r>
-              <w:t xml:space="preserve">July 21 2010</w:t>
-            </w:r>
-          </w:p>
-        </w:tc>
-        <w:tc>
-          <w:p>
-            <w:pPr>
-              <w:pStyle w:val="Compact"/>
-              <w:jc w:val="left"/>
-            </w:pPr>
-            <w:r>
-              <w:t xml:space="preserve">March 21 2011</w:t>
+              <w:t xml:space="preserve">July 19 2010</w:t>
+            </w:r>
+          </w:p>
+        </w:tc>
+        <w:tc>
+          <w:p>
+            <w:pPr>
+              <w:pStyle w:val="Compact"/>
+              <w:jc w:val="left"/>
+            </w:pPr>
+            <w:r>
+              <w:t xml:space="preserve">August 16 2010</w:t>
             </w:r>
           </w:p>
         </w:tc>
@@ -2417,6 +2406,17 @@
               <w:jc w:val="left"/>
             </w:pPr>
             <w:r>
+              <w:t xml:space="preserve">April 11 2011</w:t>
+            </w:r>
+          </w:p>
+        </w:tc>
+        <w:tc>
+          <w:p>
+            <w:pPr>
+              <w:pStyle w:val="Compact"/>
+              <w:jc w:val="left"/>
+            </w:pPr>
+            <w:r>
               <w:t xml:space="preserve">May 25 2011</w:t>
             </w:r>
           </w:p>
@@ -2428,7 +2428,7 @@
               <w:jc w:val="right"/>
             </w:pPr>
             <w:r>
-              <w:t xml:space="preserve">481</w:t>
+              <w:t xml:space="preserve">904</w:t>
             </w:r>
           </w:p>
         </w:tc>
@@ -2463,17 +2463,6 @@
               <w:jc w:val="left"/>
             </w:pPr>
             <w:r>
-              <w:t xml:space="preserve">August 22 2011</w:t>
-            </w:r>
-          </w:p>
-        </w:tc>
-        <w:tc>
-          <w:p>
-            <w:pPr>
-              <w:pStyle w:val="Compact"/>
-              <w:jc w:val="left"/>
-            </w:pPr>
-            <w:r>
               <w:t xml:space="preserve">September 07 2011</w:t>
             </w:r>
           </w:p>
@@ -2485,18 +2474,29 @@
               <w:jc w:val="left"/>
             </w:pPr>
             <w:r>
-              <w:t xml:space="preserve">April 13 2012</w:t>
-            </w:r>
-          </w:p>
-        </w:tc>
-        <w:tc>
-          <w:p>
-            <w:pPr>
-              <w:pStyle w:val="Compact"/>
-              <w:jc w:val="left"/>
-            </w:pPr>
-            <w:r>
-              <w:t xml:space="preserve">April 26 2012</w:t>
+              <w:t xml:space="preserve">October 07 2011</w:t>
+            </w:r>
+          </w:p>
+        </w:tc>
+        <w:tc>
+          <w:p>
+            <w:pPr>
+              <w:pStyle w:val="Compact"/>
+              <w:jc w:val="left"/>
+            </w:pPr>
+            <w:r>
+              <w:t xml:space="preserve">April 17 2012</w:t>
+            </w:r>
+          </w:p>
+        </w:tc>
+        <w:tc>
+          <w:p>
+            <w:pPr>
+              <w:pStyle w:val="Compact"/>
+              <w:jc w:val="left"/>
+            </w:pPr>
+            <w:r>
+              <w:t xml:space="preserve">May 02 2012</w:t>
             </w:r>
           </w:p>
         </w:tc>
@@ -2518,7 +2518,7 @@
               <w:jc w:val="right"/>
             </w:pPr>
             <w:r>
-              <w:t xml:space="preserve">1043</w:t>
+              <w:t xml:space="preserve">2112</w:t>
             </w:r>
           </w:p>
         </w:tc>
@@ -2553,17 +2553,6 @@
               <w:jc w:val="left"/>
             </w:pPr>
             <w:r>
-              <w:t xml:space="preserve">June 20 2012</w:t>
-            </w:r>
-          </w:p>
-        </w:tc>
-        <w:tc>
-          <w:p>
-            <w:pPr>
-              <w:pStyle w:val="Compact"/>
-              <w:jc w:val="left"/>
-            </w:pPr>
-            <w:r>
               <w:t xml:space="preserve">June 29 2012</w:t>
             </w:r>
           </w:p>
@@ -2575,18 +2564,29 @@
               <w:jc w:val="left"/>
             </w:pPr>
             <w:r>
-              <w:t xml:space="preserve">February 21 2013</w:t>
-            </w:r>
-          </w:p>
-        </w:tc>
-        <w:tc>
-          <w:p>
-            <w:pPr>
-              <w:pStyle w:val="Compact"/>
-              <w:jc w:val="left"/>
-            </w:pPr>
-            <w:r>
-              <w:t xml:space="preserve">March 15 2013</w:t>
+              <w:t xml:space="preserve">July 13 2012</w:t>
+            </w:r>
+          </w:p>
+        </w:tc>
+        <w:tc>
+          <w:p>
+            <w:pPr>
+              <w:pStyle w:val="Compact"/>
+              <w:jc w:val="left"/>
+            </w:pPr>
+            <w:r>
+              <w:t xml:space="preserve">March 07 2013</w:t>
+            </w:r>
+          </w:p>
+        </w:tc>
+        <w:tc>
+          <w:p>
+            <w:pPr>
+              <w:pStyle w:val="Compact"/>
+              <w:jc w:val="left"/>
+            </w:pPr>
+            <w:r>
+              <w:t xml:space="preserve">April 04 2013</w:t>
             </w:r>
           </w:p>
         </w:tc>
@@ -2608,7 +2608,7 @@
               <w:jc w:val="right"/>
             </w:pPr>
             <w:r>
-              <w:t xml:space="preserve">537</w:t>
+              <w:t xml:space="preserve">870</w:t>
             </w:r>
           </w:p>
         </w:tc>
@@ -2643,62 +2643,62 @@
               <w:jc w:val="left"/>
             </w:pPr>
             <w:r>
-              <w:t xml:space="preserve">July 01 2013</w:t>
-            </w:r>
-          </w:p>
-        </w:tc>
-        <w:tc>
-          <w:p>
-            <w:pPr>
-              <w:pStyle w:val="Compact"/>
-              <w:jc w:val="left"/>
-            </w:pPr>
-            <w:r>
-              <w:t xml:space="preserve">July 19 2013</w:t>
-            </w:r>
-          </w:p>
-        </w:tc>
-        <w:tc>
-          <w:p>
-            <w:pPr>
-              <w:pStyle w:val="Compact"/>
-              <w:jc w:val="left"/>
-            </w:pPr>
-            <w:r>
-              <w:t xml:space="preserve">March 12 2014</w:t>
-            </w:r>
-          </w:p>
-        </w:tc>
-        <w:tc>
-          <w:p>
-            <w:pPr>
-              <w:pStyle w:val="Compact"/>
-              <w:jc w:val="left"/>
-            </w:pPr>
-            <w:r>
-              <w:t xml:space="preserve">April 01 2014</w:t>
-            </w:r>
-          </w:p>
-        </w:tc>
-        <w:tc>
-          <w:p>
-            <w:pPr>
-              <w:pStyle w:val="Compact"/>
-              <w:jc w:val="left"/>
-            </w:pPr>
-            <w:r>
-              <w:t xml:space="preserve">May 02 2014</w:t>
-            </w:r>
-          </w:p>
-        </w:tc>
-        <w:tc>
-          <w:p>
-            <w:pPr>
-              <w:pStyle w:val="Compact"/>
-              <w:jc w:val="right"/>
-            </w:pPr>
-            <w:r>
-              <w:t xml:space="preserve">275</w:t>
+              <w:t xml:space="preserve">July 24 2013</w:t>
+            </w:r>
+          </w:p>
+        </w:tc>
+        <w:tc>
+          <w:p>
+            <w:pPr>
+              <w:pStyle w:val="Compact"/>
+              <w:jc w:val="left"/>
+            </w:pPr>
+            <w:r>
+              <w:t xml:space="preserve">November 13 2013</w:t>
+            </w:r>
+          </w:p>
+        </w:tc>
+        <w:tc>
+          <w:p>
+            <w:pPr>
+              <w:pStyle w:val="Compact"/>
+              <w:jc w:val="left"/>
+            </w:pPr>
+            <w:r>
+              <w:t xml:space="preserve">April 08 2014</w:t>
+            </w:r>
+          </w:p>
+        </w:tc>
+        <w:tc>
+          <w:p>
+            <w:pPr>
+              <w:pStyle w:val="Compact"/>
+              <w:jc w:val="left"/>
+            </w:pPr>
+            <w:r>
+              <w:t xml:space="preserve">April 10 2014</w:t>
+            </w:r>
+          </w:p>
+        </w:tc>
+        <w:tc>
+          <w:p>
+            <w:pPr>
+              <w:pStyle w:val="Compact"/>
+              <w:jc w:val="left"/>
+            </w:pPr>
+            <w:r>
+              <w:t xml:space="preserve">May 08 2014</w:t>
+            </w:r>
+          </w:p>
+        </w:tc>
+        <w:tc>
+          <w:p>
+            <w:pPr>
+              <w:pStyle w:val="Compact"/>
+              <w:jc w:val="right"/>
+            </w:pPr>
+            <w:r>
+              <w:t xml:space="preserve">602</w:t>
             </w:r>
           </w:p>
         </w:tc>
@@ -2733,62 +2733,62 @@
               <w:jc w:val="left"/>
             </w:pPr>
             <w:r>
-              <w:t xml:space="preserve">June 12 2014</w:t>
-            </w:r>
-          </w:p>
-        </w:tc>
-        <w:tc>
-          <w:p>
-            <w:pPr>
-              <w:pStyle w:val="Compact"/>
-              <w:jc w:val="left"/>
-            </w:pPr>
-            <w:r>
-              <w:t xml:space="preserve">July 02 2014</w:t>
-            </w:r>
-          </w:p>
-        </w:tc>
-        <w:tc>
-          <w:p>
-            <w:pPr>
-              <w:pStyle w:val="Compact"/>
-              <w:jc w:val="left"/>
-            </w:pPr>
-            <w:r>
-              <w:t xml:space="preserve">February 09 2015</w:t>
-            </w:r>
-          </w:p>
-        </w:tc>
-        <w:tc>
-          <w:p>
-            <w:pPr>
-              <w:pStyle w:val="Compact"/>
-              <w:jc w:val="left"/>
-            </w:pPr>
-            <w:r>
-              <w:t xml:space="preserve">February 17 2015</w:t>
-            </w:r>
-          </w:p>
-        </w:tc>
-        <w:tc>
-          <w:p>
-            <w:pPr>
-              <w:pStyle w:val="Compact"/>
-              <w:jc w:val="left"/>
-            </w:pPr>
-            <w:r>
-              <w:t xml:space="preserve">April 06 2015</w:t>
-            </w:r>
-          </w:p>
-        </w:tc>
-        <w:tc>
-          <w:p>
-            <w:pPr>
-              <w:pStyle w:val="Compact"/>
-              <w:jc w:val="right"/>
-            </w:pPr>
-            <w:r>
-              <w:t xml:space="preserve">47</w:t>
+              <w:t xml:space="preserve">July 16 2014</w:t>
+            </w:r>
+          </w:p>
+        </w:tc>
+        <w:tc>
+          <w:p>
+            <w:pPr>
+              <w:pStyle w:val="Compact"/>
+              <w:jc w:val="left"/>
+            </w:pPr>
+            <w:r>
+              <w:t xml:space="preserve">September 11 2014</w:t>
+            </w:r>
+          </w:p>
+        </w:tc>
+        <w:tc>
+          <w:p>
+            <w:pPr>
+              <w:pStyle w:val="Compact"/>
+              <w:jc w:val="left"/>
+            </w:pPr>
+            <w:r>
+              <w:t xml:space="preserve">February 12 2015</w:t>
+            </w:r>
+          </w:p>
+        </w:tc>
+        <w:tc>
+          <w:p>
+            <w:pPr>
+              <w:pStyle w:val="Compact"/>
+              <w:jc w:val="left"/>
+            </w:pPr>
+            <w:r>
+              <w:t xml:space="preserve">March 11 2015</w:t>
+            </w:r>
+          </w:p>
+        </w:tc>
+        <w:tc>
+          <w:p>
+            <w:pPr>
+              <w:pStyle w:val="Compact"/>
+              <w:jc w:val="left"/>
+            </w:pPr>
+            <w:r>
+              <w:t xml:space="preserve">May 06 2015</w:t>
+            </w:r>
+          </w:p>
+        </w:tc>
+        <w:tc>
+          <w:p>
+            <w:pPr>
+              <w:pStyle w:val="Compact"/>
+              <w:jc w:val="right"/>
+            </w:pPr>
+            <w:r>
+              <w:t xml:space="preserve">190</w:t>
             </w:r>
           </w:p>
         </w:tc>
@@ -2823,17 +2823,6 @@
               <w:jc w:val="left"/>
             </w:pPr>
             <w:r>
-              <w:t xml:space="preserve">July 10 2015</w:t>
-            </w:r>
-          </w:p>
-        </w:tc>
-        <w:tc>
-          <w:p>
-            <w:pPr>
-              <w:pStyle w:val="Compact"/>
-              <w:jc w:val="left"/>
-            </w:pPr>
-            <w:r>
               <w:t xml:space="preserve">August 03 2015</w:t>
             </w:r>
           </w:p>
@@ -2845,18 +2834,29 @@
               <w:jc w:val="left"/>
             </w:pPr>
             <w:r>
-              <w:t xml:space="preserve">February 19 2016</w:t>
-            </w:r>
-          </w:p>
-        </w:tc>
-        <w:tc>
-          <w:p>
-            <w:pPr>
-              <w:pStyle w:val="Compact"/>
-              <w:jc w:val="left"/>
-            </w:pPr>
-            <w:r>
-              <w:t xml:space="preserve">March 25 2016</w:t>
+              <w:t xml:space="preserve">September 01 2015</w:t>
+            </w:r>
+          </w:p>
+        </w:tc>
+        <w:tc>
+          <w:p>
+            <w:pPr>
+              <w:pStyle w:val="Compact"/>
+              <w:jc w:val="left"/>
+            </w:pPr>
+            <w:r>
+              <w:t xml:space="preserve">April 04 2016</w:t>
+            </w:r>
+          </w:p>
+        </w:tc>
+        <w:tc>
+          <w:p>
+            <w:pPr>
+              <w:pStyle w:val="Compact"/>
+              <w:jc w:val="left"/>
+            </w:pPr>
+            <w:r>
+              <w:t xml:space="preserve">April 04 2016</w:t>
             </w:r>
           </w:p>
         </w:tc>
@@ -2878,7 +2878,7 @@
               <w:jc w:val="right"/>
             </w:pPr>
             <w:r>
-              <w:t xml:space="preserve">24</w:t>
+              <w:t xml:space="preserve">58</w:t>
             </w:r>
           </w:p>
         </w:tc>
@@ -2913,40 +2913,40 @@
               <w:jc w:val="left"/>
             </w:pPr>
             <w:r>
-              <w:t xml:space="preserve">November 07 2016</w:t>
-            </w:r>
-          </w:p>
-        </w:tc>
-        <w:tc>
-          <w:p>
-            <w:pPr>
-              <w:pStyle w:val="Compact"/>
-              <w:jc w:val="left"/>
-            </w:pPr>
-            <w:r>
-              <w:t xml:space="preserve">December 19 2016</w:t>
-            </w:r>
-          </w:p>
-        </w:tc>
-        <w:tc>
-          <w:p>
-            <w:pPr>
-              <w:pStyle w:val="Compact"/>
-              <w:jc w:val="left"/>
-            </w:pPr>
-            <w:r>
-              <w:t xml:space="preserve">March 07 2017</w:t>
-            </w:r>
-          </w:p>
-        </w:tc>
-        <w:tc>
-          <w:p>
-            <w:pPr>
-              <w:pStyle w:val="Compact"/>
-              <w:jc w:val="left"/>
-            </w:pPr>
-            <w:r>
-              <w:t xml:space="preserve">March 16 2017</w:t>
+              <w:t xml:space="preserve">December 08 2016</w:t>
+            </w:r>
+          </w:p>
+        </w:tc>
+        <w:tc>
+          <w:p>
+            <w:pPr>
+              <w:pStyle w:val="Compact"/>
+              <w:jc w:val="left"/>
+            </w:pPr>
+            <w:r>
+              <w:t xml:space="preserve">December 08 2016</w:t>
+            </w:r>
+          </w:p>
+        </w:tc>
+        <w:tc>
+          <w:p>
+            <w:pPr>
+              <w:pStyle w:val="Compact"/>
+              <w:jc w:val="left"/>
+            </w:pPr>
+            <w:r>
+              <w:t xml:space="preserve">March 01 2017</w:t>
+            </w:r>
+          </w:p>
+        </w:tc>
+        <w:tc>
+          <w:p>
+            <w:pPr>
+              <w:pStyle w:val="Compact"/>
+              <w:jc w:val="left"/>
+            </w:pPr>
+            <w:r>
+              <w:t xml:space="preserve">March 08 2017</w:t>
             </w:r>
           </w:p>
         </w:tc>
@@ -2968,7 +2968,7 @@
               <w:jc w:val="right"/>
             </w:pPr>
             <w:r>
-              <w:t xml:space="preserve">222</w:t>
+              <w:t xml:space="preserve">465</w:t>
             </w:r>
           </w:p>
         </w:tc>
@@ -3014,29 +3014,29 @@
               <w:jc w:val="left"/>
             </w:pPr>
             <w:r>
-              <w:t xml:space="preserve">August 02 2017</w:t>
-            </w:r>
-          </w:p>
-        </w:tc>
-        <w:tc>
-          <w:p>
-            <w:pPr>
-              <w:pStyle w:val="Compact"/>
-              <w:jc w:val="left"/>
-            </w:pPr>
-            <w:r>
-              <w:t xml:space="preserve">February 20 2018</w:t>
-            </w:r>
-          </w:p>
-        </w:tc>
-        <w:tc>
-          <w:p>
-            <w:pPr>
-              <w:pStyle w:val="Compact"/>
-              <w:jc w:val="left"/>
-            </w:pPr>
-            <w:r>
-              <w:t xml:space="preserve">March 14 2018</w:t>
+              <w:t xml:space="preserve">August 09 2017</w:t>
+            </w:r>
+          </w:p>
+        </w:tc>
+        <w:tc>
+          <w:p>
+            <w:pPr>
+              <w:pStyle w:val="Compact"/>
+              <w:jc w:val="left"/>
+            </w:pPr>
+            <w:r>
+              <w:t xml:space="preserve">February 14 2018</w:t>
+            </w:r>
+          </w:p>
+        </w:tc>
+        <w:tc>
+          <w:p>
+            <w:pPr>
+              <w:pStyle w:val="Compact"/>
+              <w:jc w:val="left"/>
+            </w:pPr>
+            <w:r>
+              <w:t xml:space="preserve">March 07 2018</w:t>
             </w:r>
           </w:p>
         </w:tc>
@@ -3058,7 +3058,7 @@
               <w:jc w:val="right"/>
             </w:pPr>
             <w:r>
-              <w:t xml:space="preserve">65</w:t>
+              <w:t xml:space="preserve">84</w:t>
             </w:r>
           </w:p>
         </w:tc>
@@ -3093,17 +3093,6 @@
               <w:jc w:val="left"/>
             </w:pPr>
             <w:r>
-              <w:t xml:space="preserve">August 13 2018</w:t>
-            </w:r>
-          </w:p>
-        </w:tc>
-        <w:tc>
-          <w:p>
-            <w:pPr>
-              <w:pStyle w:val="Compact"/>
-              <w:jc w:val="left"/>
-            </w:pPr>
-            <w:r>
               <w:t xml:space="preserve">September 17 2018</w:t>
             </w:r>
           </w:p>
@@ -3115,6 +3104,17 @@
               <w:jc w:val="left"/>
             </w:pPr>
             <w:r>
+              <w:t xml:space="preserve">September 24 2018</w:t>
+            </w:r>
+          </w:p>
+        </w:tc>
+        <w:tc>
+          <w:p>
+            <w:pPr>
+              <w:pStyle w:val="Compact"/>
+              <w:jc w:val="left"/>
+            </w:pPr>
+            <w:r>
               <w:t xml:space="preserve">February 11 2019</w:t>
             </w:r>
           </w:p>
@@ -3148,7 +3148,7 @@
               <w:jc w:val="right"/>
             </w:pPr>
             <w:r>
-              <w:t xml:space="preserve">38</w:t>
+              <w:t xml:space="preserve">45</w:t>
             </w:r>
           </w:p>
         </w:tc>
@@ -3238,7 +3238,7 @@
               <w:jc w:val="right"/>
             </w:pPr>
             <w:r>
-              <w:t xml:space="preserve">17</w:t>
+              <w:t xml:space="preserve">18</w:t>
             </w:r>
           </w:p>
         </w:tc>
@@ -4220,18 +4220,18 @@
               <w:jc w:val="left"/>
             </w:pPr>
             <w:r>
-              <w:t xml:space="preserve">January 22 2002</w:t>
-            </w:r>
-          </w:p>
-        </w:tc>
-        <w:tc>
-          <w:p>
-            <w:pPr>
-              <w:pStyle w:val="Compact"/>
-              <w:jc w:val="right"/>
-            </w:pPr>
-            <w:r>
-              <w:t xml:space="preserve">2442</w:t>
+              <w:t xml:space="preserve">February 05 2002</w:t>
+            </w:r>
+          </w:p>
+        </w:tc>
+        <w:tc>
+          <w:p>
+            <w:pPr>
+              <w:pStyle w:val="Compact"/>
+              <w:jc w:val="right"/>
+            </w:pPr>
+            <w:r>
+              <w:t xml:space="preserve">2490</w:t>
             </w:r>
           </w:p>
         </w:tc>
@@ -4356,62 +4356,62 @@
               <w:jc w:val="left"/>
             </w:pPr>
             <w:r>
-              <w:t xml:space="preserve">June 04 2003</w:t>
-            </w:r>
-          </w:p>
-        </w:tc>
-        <w:tc>
-          <w:p>
-            <w:pPr>
-              <w:pStyle w:val="Compact"/>
-              <w:jc w:val="left"/>
-            </w:pPr>
-            <w:r>
-              <w:t xml:space="preserve">June 10 2003</w:t>
-            </w:r>
-          </w:p>
-        </w:tc>
-        <w:tc>
-          <w:p>
-            <w:pPr>
-              <w:pStyle w:val="Compact"/>
-              <w:jc w:val="left"/>
-            </w:pPr>
-            <w:r>
-              <w:t xml:space="preserve">November 06 2003</w:t>
-            </w:r>
-          </w:p>
-        </w:tc>
-        <w:tc>
-          <w:p>
-            <w:pPr>
-              <w:pStyle w:val="Compact"/>
-              <w:jc w:val="left"/>
-            </w:pPr>
-            <w:r>
-              <w:t xml:space="preserve">December 09 2003</w:t>
-            </w:r>
-          </w:p>
-        </w:tc>
-        <w:tc>
-          <w:p>
-            <w:pPr>
-              <w:pStyle w:val="Compact"/>
-              <w:jc w:val="left"/>
-            </w:pPr>
-            <w:r>
-              <w:t xml:space="preserve">January 18 2004</w:t>
-            </w:r>
-          </w:p>
-        </w:tc>
-        <w:tc>
-          <w:p>
-            <w:pPr>
-              <w:pStyle w:val="Compact"/>
-              <w:jc w:val="right"/>
-            </w:pPr>
-            <w:r>
-              <w:t xml:space="preserve">984</w:t>
+              <w:t xml:space="preserve">June 05 2003</w:t>
+            </w:r>
+          </w:p>
+        </w:tc>
+        <w:tc>
+          <w:p>
+            <w:pPr>
+              <w:pStyle w:val="Compact"/>
+              <w:jc w:val="left"/>
+            </w:pPr>
+            <w:r>
+              <w:t xml:space="preserve">June 12 2003</w:t>
+            </w:r>
+          </w:p>
+        </w:tc>
+        <w:tc>
+          <w:p>
+            <w:pPr>
+              <w:pStyle w:val="Compact"/>
+              <w:jc w:val="left"/>
+            </w:pPr>
+            <w:r>
+              <w:t xml:space="preserve">January 27 2004</w:t>
+            </w:r>
+          </w:p>
+        </w:tc>
+        <w:tc>
+          <w:p>
+            <w:pPr>
+              <w:pStyle w:val="Compact"/>
+              <w:jc w:val="left"/>
+            </w:pPr>
+            <w:r>
+              <w:t xml:space="preserve">January 27 2004</w:t>
+            </w:r>
+          </w:p>
+        </w:tc>
+        <w:tc>
+          <w:p>
+            <w:pPr>
+              <w:pStyle w:val="Compact"/>
+              <w:jc w:val="left"/>
+            </w:pPr>
+            <w:r>
+              <w:t xml:space="preserve">February 24 2004</w:t>
+            </w:r>
+          </w:p>
+        </w:tc>
+        <w:tc>
+          <w:p>
+            <w:pPr>
+              <w:pStyle w:val="Compact"/>
+              <w:jc w:val="right"/>
+            </w:pPr>
+            <w:r>
+              <w:t xml:space="preserve">1324</w:t>
             </w:r>
           </w:p>
         </w:tc>
@@ -4435,29 +4435,29 @@
               <w:jc w:val="left"/>
             </w:pPr>
             <w:r>
-              <w:t xml:space="preserve">March 16 2004</w:t>
-            </w:r>
-          </w:p>
-        </w:tc>
-        <w:tc>
-          <w:p>
-            <w:pPr>
-              <w:pStyle w:val="Compact"/>
-              <w:jc w:val="left"/>
-            </w:pPr>
-            <w:r>
-              <w:t xml:space="preserve">May 19 2004</w:t>
-            </w:r>
-          </w:p>
-        </w:tc>
-        <w:tc>
-          <w:p>
-            <w:pPr>
-              <w:pStyle w:val="Compact"/>
-              <w:jc w:val="left"/>
-            </w:pPr>
-            <w:r>
-              <w:t xml:space="preserve">May 25 2004</w:t>
+              <w:t xml:space="preserve">March 09 2004</w:t>
+            </w:r>
+          </w:p>
+        </w:tc>
+        <w:tc>
+          <w:p>
+            <w:pPr>
+              <w:pStyle w:val="Compact"/>
+              <w:jc w:val="left"/>
+            </w:pPr>
+            <w:r>
+              <w:t xml:space="preserve">May 20 2004</w:t>
+            </w:r>
+          </w:p>
+        </w:tc>
+        <w:tc>
+          <w:p>
+            <w:pPr>
+              <w:pStyle w:val="Compact"/>
+              <w:jc w:val="left"/>
+            </w:pPr>
+            <w:r>
+              <w:t xml:space="preserve">May 20 2004</w:t>
             </w:r>
           </w:p>
         </w:tc>
@@ -4479,29 +4479,29 @@
               <w:jc w:val="left"/>
             </w:pPr>
             <w:r>
-              <w:t xml:space="preserve">November 04 2004</w:t>
-            </w:r>
-          </w:p>
-        </w:tc>
-        <w:tc>
-          <w:p>
-            <w:pPr>
-              <w:pStyle w:val="Compact"/>
-              <w:jc w:val="left"/>
-            </w:pPr>
-            <w:r>
-              <w:t xml:space="preserve">January 16 2005</w:t>
-            </w:r>
-          </w:p>
-        </w:tc>
-        <w:tc>
-          <w:p>
-            <w:pPr>
-              <w:pStyle w:val="Compact"/>
-              <w:jc w:val="right"/>
-            </w:pPr>
-            <w:r>
-              <w:t xml:space="preserve">805</w:t>
+              <w:t xml:space="preserve">November 08 2004</w:t>
+            </w:r>
+          </w:p>
+        </w:tc>
+        <w:tc>
+          <w:p>
+            <w:pPr>
+              <w:pStyle w:val="Compact"/>
+              <w:jc w:val="left"/>
+            </w:pPr>
+            <w:r>
+              <w:t xml:space="preserve">February 24 2005</w:t>
+            </w:r>
+          </w:p>
+        </w:tc>
+        <w:tc>
+          <w:p>
+            <w:pPr>
+              <w:pStyle w:val="Compact"/>
+              <w:jc w:val="right"/>
+            </w:pPr>
+            <w:r>
+              <w:t xml:space="preserve">984</w:t>
             </w:r>
           </w:p>
         </w:tc>
@@ -4536,29 +4536,18 @@
               <w:jc w:val="left"/>
             </w:pPr>
             <w:r>
-              <w:t xml:space="preserve">May 13 2005</w:t>
-            </w:r>
-          </w:p>
-        </w:tc>
-        <w:tc>
-          <w:p>
-            <w:pPr>
-              <w:pStyle w:val="Compact"/>
-              <w:jc w:val="left"/>
-            </w:pPr>
-            <w:r>
-              <w:t xml:space="preserve">May 25 2005</w:t>
-            </w:r>
-          </w:p>
-        </w:tc>
-        <w:tc>
-          <w:p>
-            <w:pPr>
-              <w:pStyle w:val="Compact"/>
-              <w:jc w:val="left"/>
-            </w:pPr>
-            <w:r>
-              <w:t xml:space="preserve">September 28 2005</w:t>
+              <w:t xml:space="preserve">May 12 2005</w:t>
+            </w:r>
+          </w:p>
+        </w:tc>
+        <w:tc>
+          <w:p>
+            <w:pPr>
+              <w:pStyle w:val="Compact"/>
+              <w:jc w:val="left"/>
+            </w:pPr>
+            <w:r>
+              <w:t xml:space="preserve">May 16 2005</w:t>
             </w:r>
           </w:p>
         </w:tc>
@@ -4580,18 +4569,29 @@
               <w:jc w:val="left"/>
             </w:pPr>
             <w:r>
-              <w:t xml:space="preserve">February 22 2006</w:t>
-            </w:r>
-          </w:p>
-        </w:tc>
-        <w:tc>
-          <w:p>
-            <w:pPr>
-              <w:pStyle w:val="Compact"/>
-              <w:jc w:val="right"/>
-            </w:pPr>
-            <w:r>
-              <w:t xml:space="preserve">688</w:t>
+              <w:t xml:space="preserve">January 18 2006</w:t>
+            </w:r>
+          </w:p>
+        </w:tc>
+        <w:tc>
+          <w:p>
+            <w:pPr>
+              <w:pStyle w:val="Compact"/>
+              <w:jc w:val="left"/>
+            </w:pPr>
+            <w:r>
+              <w:t xml:space="preserve">February 27 2006</w:t>
+            </w:r>
+          </w:p>
+        </w:tc>
+        <w:tc>
+          <w:p>
+            <w:pPr>
+              <w:pStyle w:val="Compact"/>
+              <w:jc w:val="right"/>
+            </w:pPr>
+            <w:r>
+              <w:t xml:space="preserve">895</w:t>
             </w:r>
           </w:p>
         </w:tc>
@@ -4648,18 +4648,18 @@
               <w:jc w:val="left"/>
             </w:pPr>
             <w:r>
-              <w:t xml:space="preserve">November 13 2006</w:t>
-            </w:r>
-          </w:p>
-        </w:tc>
-        <w:tc>
-          <w:p>
-            <w:pPr>
-              <w:pStyle w:val="Compact"/>
-              <w:jc w:val="left"/>
-            </w:pPr>
-            <w:r>
-              <w:t xml:space="preserve">January 14 2007</w:t>
+              <w:t xml:space="preserve">January 10 2007</w:t>
+            </w:r>
+          </w:p>
+        </w:tc>
+        <w:tc>
+          <w:p>
+            <w:pPr>
+              <w:pStyle w:val="Compact"/>
+              <w:jc w:val="left"/>
+            </w:pPr>
+            <w:r>
+              <w:t xml:space="preserve">January 22 2007</w:t>
             </w:r>
           </w:p>
         </w:tc>
@@ -4681,7 +4681,7 @@
               <w:jc w:val="right"/>
             </w:pPr>
             <w:r>
-              <w:t xml:space="preserve">1041</w:t>
+              <w:t xml:space="preserve">1109</w:t>
             </w:r>
           </w:p>
         </w:tc>
@@ -4716,62 +4716,62 @@
               <w:jc w:val="left"/>
             </w:pPr>
             <w:r>
-              <w:t xml:space="preserve">May 26 2007</w:t>
-            </w:r>
-          </w:p>
-        </w:tc>
-        <w:tc>
-          <w:p>
-            <w:pPr>
-              <w:pStyle w:val="Compact"/>
-              <w:jc w:val="left"/>
-            </w:pPr>
-            <w:r>
-              <w:t xml:space="preserve">June 15 2007</w:t>
-            </w:r>
-          </w:p>
-        </w:tc>
-        <w:tc>
-          <w:p>
-            <w:pPr>
-              <w:pStyle w:val="Compact"/>
-              <w:jc w:val="left"/>
-            </w:pPr>
-            <w:r>
-              <w:t xml:space="preserve">August 07 2007</w:t>
-            </w:r>
-          </w:p>
-        </w:tc>
-        <w:tc>
-          <w:p>
-            <w:pPr>
-              <w:pStyle w:val="Compact"/>
-              <w:jc w:val="left"/>
-            </w:pPr>
-            <w:r>
-              <w:t xml:space="preserve">September 19 2007</w:t>
-            </w:r>
-          </w:p>
-        </w:tc>
-        <w:tc>
-          <w:p>
-            <w:pPr>
-              <w:pStyle w:val="Compact"/>
-              <w:jc w:val="left"/>
-            </w:pPr>
-            <w:r>
-              <w:t xml:space="preserve">February 03 2008</w:t>
-            </w:r>
-          </w:p>
-        </w:tc>
-        <w:tc>
-          <w:p>
-            <w:pPr>
-              <w:pStyle w:val="Compact"/>
-              <w:jc w:val="right"/>
-            </w:pPr>
-            <w:r>
-              <w:t xml:space="preserve">175</w:t>
+              <w:t xml:space="preserve">May 03 2007</w:t>
+            </w:r>
+          </w:p>
+        </w:tc>
+        <w:tc>
+          <w:p>
+            <w:pPr>
+              <w:pStyle w:val="Compact"/>
+              <w:jc w:val="left"/>
+            </w:pPr>
+            <w:r>
+              <w:t xml:space="preserve">June 06 2007</w:t>
+            </w:r>
+          </w:p>
+        </w:tc>
+        <w:tc>
+          <w:p>
+            <w:pPr>
+              <w:pStyle w:val="Compact"/>
+              <w:jc w:val="left"/>
+            </w:pPr>
+            <w:r>
+              <w:t xml:space="preserve">August 21 2007</w:t>
+            </w:r>
+          </w:p>
+        </w:tc>
+        <w:tc>
+          <w:p>
+            <w:pPr>
+              <w:pStyle w:val="Compact"/>
+              <w:jc w:val="left"/>
+            </w:pPr>
+            <w:r>
+              <w:t xml:space="preserve">December 12 2007</w:t>
+            </w:r>
+          </w:p>
+        </w:tc>
+        <w:tc>
+          <w:p>
+            <w:pPr>
+              <w:pStyle w:val="Compact"/>
+              <w:jc w:val="left"/>
+            </w:pPr>
+            <w:r>
+              <w:t xml:space="preserve">February 04 2008</w:t>
+            </w:r>
+          </w:p>
+        </w:tc>
+        <w:tc>
+          <w:p>
+            <w:pPr>
+              <w:pStyle w:val="Compact"/>
+              <w:jc w:val="right"/>
+            </w:pPr>
+            <w:r>
+              <w:t xml:space="preserve">188</w:t>
             </w:r>
           </w:p>
         </w:tc>
@@ -4806,6 +4806,17 @@
               <w:jc w:val="left"/>
             </w:pPr>
             <w:r>
+              <w:t xml:space="preserve">May 20 2008</w:t>
+            </w:r>
+          </w:p>
+        </w:tc>
+        <w:tc>
+          <w:p>
+            <w:pPr>
+              <w:pStyle w:val="Compact"/>
+              <w:jc w:val="left"/>
+            </w:pPr>
+            <w:r>
               <w:t xml:space="preserve">May 28 2008</w:t>
             </w:r>
           </w:p>
@@ -4817,51 +4828,40 @@
               <w:jc w:val="left"/>
             </w:pPr>
             <w:r>
-              <w:t xml:space="preserve">June 03 2008</w:t>
-            </w:r>
-          </w:p>
-        </w:tc>
-        <w:tc>
-          <w:p>
-            <w:pPr>
-              <w:pStyle w:val="Compact"/>
-              <w:jc w:val="left"/>
-            </w:pPr>
-            <w:r>
-              <w:t xml:space="preserve">August 12 2008</w:t>
-            </w:r>
-          </w:p>
-        </w:tc>
-        <w:tc>
-          <w:p>
-            <w:pPr>
-              <w:pStyle w:val="Compact"/>
-              <w:jc w:val="left"/>
-            </w:pPr>
-            <w:r>
-              <w:t xml:space="preserve">September 03 2008</w:t>
-            </w:r>
-          </w:p>
-        </w:tc>
-        <w:tc>
-          <w:p>
-            <w:pPr>
-              <w:pStyle w:val="Compact"/>
-              <w:jc w:val="left"/>
-            </w:pPr>
-            <w:r>
-              <w:t xml:space="preserve">November 07 2008</w:t>
-            </w:r>
-          </w:p>
-        </w:tc>
-        <w:tc>
-          <w:p>
-            <w:pPr>
-              <w:pStyle w:val="Compact"/>
-              <w:jc w:val="right"/>
-            </w:pPr>
-            <w:r>
-              <w:t xml:space="preserve">335</w:t>
+              <w:t xml:space="preserve">January 14 2009</w:t>
+            </w:r>
+          </w:p>
+        </w:tc>
+        <w:tc>
+          <w:p>
+            <w:pPr>
+              <w:pStyle w:val="Compact"/>
+              <w:jc w:val="left"/>
+            </w:pPr>
+            <w:r>
+              <w:t xml:space="preserve">January 14 2009</w:t>
+            </w:r>
+          </w:p>
+        </w:tc>
+        <w:tc>
+          <w:p>
+            <w:pPr>
+              <w:pStyle w:val="Compact"/>
+              <w:jc w:val="left"/>
+            </w:pPr>
+            <w:r>
+              <w:t xml:space="preserve">February 13 2009</w:t>
+            </w:r>
+          </w:p>
+        </w:tc>
+        <w:tc>
+          <w:p>
+            <w:pPr>
+              <w:pStyle w:val="Compact"/>
+              <w:jc w:val="right"/>
+            </w:pPr>
+            <w:r>
+              <w:t xml:space="preserve">493</w:t>
             </w:r>
           </w:p>
         </w:tc>
@@ -4885,7 +4885,7 @@
               <w:jc w:val="left"/>
             </w:pPr>
             <w:r>
-              <w:t xml:space="preserve">April 22 2009</w:t>
+              <w:t xml:space="preserve">March 18 2009</w:t>
             </w:r>
           </w:p>
         </w:tc>
@@ -4918,18 +4918,7 @@
               <w:jc w:val="left"/>
             </w:pPr>
             <w:r>
-              <w:t xml:space="preserve">August 14 2009</w:t>
-            </w:r>
-          </w:p>
-        </w:tc>
-        <w:tc>
-          <w:p>
-            <w:pPr>
-              <w:pStyle w:val="Compact"/>
-              <w:jc w:val="left"/>
-            </w:pPr>
-            <w:r>
-              <w:t xml:space="preserve">September 08 2009</w:t>
+              <w:t xml:space="preserve">September 14 2009</w:t>
             </w:r>
           </w:p>
         </w:tc>
@@ -4948,10 +4937,21 @@
           <w:p>
             <w:pPr>
               <w:pStyle w:val="Compact"/>
-              <w:jc w:val="right"/>
-            </w:pPr>
-            <w:r>
-              <w:t xml:space="preserve">525</w:t>
+              <w:jc w:val="left"/>
+            </w:pPr>
+            <w:r>
+              <w:t xml:space="preserve">January 28 2010</w:t>
+            </w:r>
+          </w:p>
+        </w:tc>
+        <w:tc>
+          <w:p>
+            <w:pPr>
+              <w:pStyle w:val="Compact"/>
+              <w:jc w:val="right"/>
+            </w:pPr>
+            <w:r>
+              <w:t xml:space="preserve">557</w:t>
             </w:r>
           </w:p>
         </w:tc>
@@ -4975,7 +4975,7 @@
               <w:jc w:val="left"/>
             </w:pPr>
             <w:r>
-              <w:t xml:space="preserve">March 15 2010</w:t>
+              <w:t xml:space="preserve">March 10 2010</w:t>
             </w:r>
           </w:p>
         </w:tc>
@@ -5019,29 +5019,29 @@
               <w:jc w:val="left"/>
             </w:pPr>
             <w:r>
-              <w:t xml:space="preserve">August 11 2010</w:t>
-            </w:r>
-          </w:p>
-        </w:tc>
-        <w:tc>
-          <w:p>
-            <w:pPr>
-              <w:pStyle w:val="Compact"/>
-              <w:jc w:val="left"/>
-            </w:pPr>
-            <w:r>
-              <w:t xml:space="preserve">December 22 2010</w:t>
-            </w:r>
-          </w:p>
-        </w:tc>
-        <w:tc>
-          <w:p>
-            <w:pPr>
-              <w:pStyle w:val="Compact"/>
-              <w:jc w:val="right"/>
-            </w:pPr>
-            <w:r>
-              <w:t xml:space="preserve">737</w:t>
+              <w:t xml:space="preserve">October 04 2010</w:t>
+            </w:r>
+          </w:p>
+        </w:tc>
+        <w:tc>
+          <w:p>
+            <w:pPr>
+              <w:pStyle w:val="Compact"/>
+              <w:jc w:val="left"/>
+            </w:pPr>
+            <w:r>
+              <w:t xml:space="preserve">February 10 2011</w:t>
+            </w:r>
+          </w:p>
+        </w:tc>
+        <w:tc>
+          <w:p>
+            <w:pPr>
+              <w:pStyle w:val="Compact"/>
+              <w:jc w:val="right"/>
+            </w:pPr>
+            <w:r>
+              <w:t xml:space="preserve">764</w:t>
             </w:r>
           </w:p>
         </w:tc>
@@ -5076,40 +5076,40 @@
               <w:jc w:val="left"/>
             </w:pPr>
             <w:r>
-              <w:t xml:space="preserve">May 24 2011</w:t>
-            </w:r>
-          </w:p>
-        </w:tc>
-        <w:tc>
-          <w:p>
-            <w:pPr>
-              <w:pStyle w:val="Compact"/>
-              <w:jc w:val="left"/>
-            </w:pPr>
-            <w:r>
-              <w:t xml:space="preserve">June 06 2011</w:t>
-            </w:r>
-          </w:p>
-        </w:tc>
-        <w:tc>
-          <w:p>
-            <w:pPr>
-              <w:pStyle w:val="Compact"/>
-              <w:jc w:val="left"/>
-            </w:pPr>
-            <w:r>
-              <w:t xml:space="preserve">October 13 2011</w:t>
-            </w:r>
-          </w:p>
-        </w:tc>
-        <w:tc>
-          <w:p>
-            <w:pPr>
-              <w:pStyle w:val="Compact"/>
-              <w:jc w:val="left"/>
-            </w:pPr>
-            <w:r>
-              <w:t xml:space="preserve">December 06 2011</w:t>
+              <w:t xml:space="preserve">May 25 2011</w:t>
+            </w:r>
+          </w:p>
+        </w:tc>
+        <w:tc>
+          <w:p>
+            <w:pPr>
+              <w:pStyle w:val="Compact"/>
+              <w:jc w:val="left"/>
+            </w:pPr>
+            <w:r>
+              <w:t xml:space="preserve">June 07 2011</w:t>
+            </w:r>
+          </w:p>
+        </w:tc>
+        <w:tc>
+          <w:p>
+            <w:pPr>
+              <w:pStyle w:val="Compact"/>
+              <w:jc w:val="left"/>
+            </w:pPr>
+            <w:r>
+              <w:t xml:space="preserve">December 07 2011</w:t>
+            </w:r>
+          </w:p>
+        </w:tc>
+        <w:tc>
+          <w:p>
+            <w:pPr>
+              <w:pStyle w:val="Compact"/>
+              <w:jc w:val="left"/>
+            </w:pPr>
+            <w:r>
+              <w:t xml:space="preserve">January 19 2012</w:t>
             </w:r>
           </w:p>
         </w:tc>
@@ -5131,7 +5131,7 @@
               <w:jc w:val="right"/>
             </w:pPr>
             <w:r>
-              <w:t xml:space="preserve">2090</w:t>
+              <w:t xml:space="preserve">2213</w:t>
             </w:r>
           </w:p>
         </w:tc>
@@ -5199,29 +5199,29 @@
               <w:jc w:val="left"/>
             </w:pPr>
             <w:r>
-              <w:t xml:space="preserve">August 21 2012</w:t>
-            </w:r>
-          </w:p>
-        </w:tc>
-        <w:tc>
-          <w:p>
-            <w:pPr>
-              <w:pStyle w:val="Compact"/>
-              <w:jc w:val="left"/>
-            </w:pPr>
-            <w:r>
-              <w:t xml:space="preserve">January 18 2013</w:t>
-            </w:r>
-          </w:p>
-        </w:tc>
-        <w:tc>
-          <w:p>
-            <w:pPr>
-              <w:pStyle w:val="Compact"/>
-              <w:jc w:val="right"/>
-            </w:pPr>
-            <w:r>
-              <w:t xml:space="preserve">723</w:t>
+              <w:t xml:space="preserve">September 04 2012</w:t>
+            </w:r>
+          </w:p>
+        </w:tc>
+        <w:tc>
+          <w:p>
+            <w:pPr>
+              <w:pStyle w:val="Compact"/>
+              <w:jc w:val="left"/>
+            </w:pPr>
+            <w:r>
+              <w:t xml:space="preserve">February 06 2013</w:t>
+            </w:r>
+          </w:p>
+        </w:tc>
+        <w:tc>
+          <w:p>
+            <w:pPr>
+              <w:pStyle w:val="Compact"/>
+              <w:jc w:val="right"/>
+            </w:pPr>
+            <w:r>
+              <w:t xml:space="preserve">736</w:t>
             </w:r>
           </w:p>
         </w:tc>
@@ -5278,40 +5278,40 @@
               <w:jc w:val="left"/>
             </w:pPr>
             <w:r>
-              <w:t xml:space="preserve">August 28 2013</w:t>
-            </w:r>
-          </w:p>
-        </w:tc>
-        <w:tc>
-          <w:p>
-            <w:pPr>
-              <w:pStyle w:val="Compact"/>
-              <w:jc w:val="left"/>
-            </w:pPr>
-            <w:r>
-              <w:t xml:space="preserve">September 06 2013</w:t>
-            </w:r>
-          </w:p>
-        </w:tc>
-        <w:tc>
-          <w:p>
-            <w:pPr>
-              <w:pStyle w:val="Compact"/>
-              <w:jc w:val="left"/>
-            </w:pPr>
-            <w:r>
-              <w:t xml:space="preserve">February 03 2014</w:t>
-            </w:r>
-          </w:p>
-        </w:tc>
-        <w:tc>
-          <w:p>
-            <w:pPr>
-              <w:pStyle w:val="Compact"/>
-              <w:jc w:val="right"/>
-            </w:pPr>
-            <w:r>
-              <w:t xml:space="preserve">1099</w:t>
+              <w:t xml:space="preserve">September 03 2013</w:t>
+            </w:r>
+          </w:p>
+        </w:tc>
+        <w:tc>
+          <w:p>
+            <w:pPr>
+              <w:pStyle w:val="Compact"/>
+              <w:jc w:val="left"/>
+            </w:pPr>
+            <w:r>
+              <w:t xml:space="preserve">September 16 2013</w:t>
+            </w:r>
+          </w:p>
+        </w:tc>
+        <w:tc>
+          <w:p>
+            <w:pPr>
+              <w:pStyle w:val="Compact"/>
+              <w:jc w:val="left"/>
+            </w:pPr>
+            <w:r>
+              <w:t xml:space="preserve">February 12 2014</w:t>
+            </w:r>
+          </w:p>
+        </w:tc>
+        <w:tc>
+          <w:p>
+            <w:pPr>
+              <w:pStyle w:val="Compact"/>
+              <w:jc w:val="right"/>
+            </w:pPr>
+            <w:r>
+              <w:t xml:space="preserve">1114</w:t>
             </w:r>
           </w:p>
         </w:tc>
@@ -5335,7 +5335,18 @@
               <w:jc w:val="left"/>
             </w:pPr>
             <w:r>
-              <w:t xml:space="preserve">April 14 2014</w:t>
+              <w:t xml:space="preserve">March 12 2014</w:t>
+            </w:r>
+          </w:p>
+        </w:tc>
+        <w:tc>
+          <w:p>
+            <w:pPr>
+              <w:pStyle w:val="Compact"/>
+              <w:jc w:val="left"/>
+            </w:pPr>
+            <w:r>
+              <w:t xml:space="preserve">April 28 2014</w:t>
             </w:r>
           </w:p>
         </w:tc>
@@ -5357,28 +5368,6 @@
               <w:jc w:val="left"/>
             </w:pPr>
             <w:r>
-              <w:t xml:space="preserve">May 12 2014</w:t>
-            </w:r>
-          </w:p>
-        </w:tc>
-        <w:tc>
-          <w:p>
-            <w:pPr>
-              <w:pStyle w:val="Compact"/>
-              <w:jc w:val="left"/>
-            </w:pPr>
-            <w:r>
-              <w:t xml:space="preserve">August 13 2014</w:t>
-            </w:r>
-          </w:p>
-        </w:tc>
-        <w:tc>
-          <w:p>
-            <w:pPr>
-              <w:pStyle w:val="Compact"/>
-              <w:jc w:val="left"/>
-            </w:pPr>
-            <w:r>
               <w:t xml:space="preserve">August 14 2014</w:t>
             </w:r>
           </w:p>
@@ -5390,18 +5379,29 @@
               <w:jc w:val="left"/>
             </w:pPr>
             <w:r>
-              <w:t xml:space="preserve">December 17 2014</w:t>
-            </w:r>
-          </w:p>
-        </w:tc>
-        <w:tc>
-          <w:p>
-            <w:pPr>
-              <w:pStyle w:val="Compact"/>
-              <w:jc w:val="right"/>
-            </w:pPr>
-            <w:r>
-              <w:t xml:space="preserve">280</w:t>
+              <w:t xml:space="preserve">December 08 2014</w:t>
+            </w:r>
+          </w:p>
+        </w:tc>
+        <w:tc>
+          <w:p>
+            <w:pPr>
+              <w:pStyle w:val="Compact"/>
+              <w:jc w:val="left"/>
+            </w:pPr>
+            <w:r>
+              <w:t xml:space="preserve">January 15 2015</w:t>
+            </w:r>
+          </w:p>
+        </w:tc>
+        <w:tc>
+          <w:p>
+            <w:pPr>
+              <w:pStyle w:val="Compact"/>
+              <w:jc w:val="right"/>
+            </w:pPr>
+            <w:r>
+              <w:t xml:space="preserve">307</w:t>
             </w:r>
           </w:p>
         </w:tc>
@@ -5491,7 +5491,7 @@
               <w:jc w:val="right"/>
             </w:pPr>
             <w:r>
-              <w:t xml:space="preserve">161</w:t>
+              <w:t xml:space="preserve">164</w:t>
             </w:r>
           </w:p>
         </w:tc>
@@ -5515,7 +5515,7 @@
               <w:jc w:val="left"/>
             </w:pPr>
             <w:r>
-              <w:t xml:space="preserve">March 30 2016</w:t>
+              <w:t xml:space="preserve">March 09 2016</w:t>
             </w:r>
           </w:p>
         </w:tc>
@@ -5537,7 +5537,18 @@
               <w:jc w:val="left"/>
             </w:pPr>
             <w:r>
-              <w:t xml:space="preserve">April 13 2016</w:t>
+              <w:t xml:space="preserve">April 27 2016</w:t>
+            </w:r>
+          </w:p>
+        </w:tc>
+        <w:tc>
+          <w:p>
+            <w:pPr>
+              <w:pStyle w:val="Compact"/>
+              <w:jc w:val="left"/>
+            </w:pPr>
+            <w:r>
+              <w:t xml:space="preserve">December 22 2016</w:t>
             </w:r>
           </w:p>
         </w:tc>
@@ -5559,17 +5570,6 @@
               <w:jc w:val="left"/>
             </w:pPr>
             <w:r>
-              <w:t xml:space="preserve">December 28 2016</w:t>
-            </w:r>
-          </w:p>
-        </w:tc>
-        <w:tc>
-          <w:p>
-            <w:pPr>
-              <w:pStyle w:val="Compact"/>
-              <w:jc w:val="left"/>
-            </w:pPr>
-            <w:r>
               <w:t xml:space="preserve">February 08 2017</w:t>
             </w:r>
           </w:p>
@@ -5581,7 +5581,7 @@
               <w:jc w:val="right"/>
             </w:pPr>
             <w:r>
-              <w:t xml:space="preserve">95</w:t>
+              <w:t xml:space="preserve">132</w:t>
             </w:r>
           </w:p>
         </w:tc>
@@ -5605,18 +5605,18 @@
               <w:jc w:val="left"/>
             </w:pPr>
             <w:r>
-              <w:t xml:space="preserve">March 13 2017</w:t>
-            </w:r>
-          </w:p>
-        </w:tc>
-        <w:tc>
-          <w:p>
-            <w:pPr>
-              <w:pStyle w:val="Compact"/>
-              <w:jc w:val="left"/>
-            </w:pPr>
-            <w:r>
-              <w:t xml:space="preserve">May 11 2017</w:t>
+              <w:t xml:space="preserve">March 08 2017</w:t>
+            </w:r>
+          </w:p>
+        </w:tc>
+        <w:tc>
+          <w:p>
+            <w:pPr>
+              <w:pStyle w:val="Compact"/>
+              <w:jc w:val="left"/>
+            </w:pPr>
+            <w:r>
+              <w:t xml:space="preserve">May 09 2017</w:t>
             </w:r>
           </w:p>
         </w:tc>
@@ -5660,18 +5660,18 @@
               <w:jc w:val="left"/>
             </w:pPr>
             <w:r>
-              <w:t xml:space="preserve">November 28 2017</w:t>
-            </w:r>
-          </w:p>
-        </w:tc>
-        <w:tc>
-          <w:p>
-            <w:pPr>
-              <w:pStyle w:val="Compact"/>
-              <w:jc w:val="right"/>
-            </w:pPr>
-            <w:r>
-              <w:t xml:space="preserve">524</w:t>
+              <w:t xml:space="preserve">January 10 2018</w:t>
+            </w:r>
+          </w:p>
+        </w:tc>
+        <w:tc>
+          <w:p>
+            <w:pPr>
+              <w:pStyle w:val="Compact"/>
+              <w:jc w:val="right"/>
+            </w:pPr>
+            <w:r>
+              <w:t xml:space="preserve">527</w:t>
             </w:r>
           </w:p>
         </w:tc>
@@ -5695,7 +5695,7 @@
               <w:jc w:val="left"/>
             </w:pPr>
             <w:r>
-              <w:t xml:space="preserve">June 12 2018</w:t>
+              <w:t xml:space="preserve">May 02 2018</w:t>
             </w:r>
           </w:p>
         </w:tc>
@@ -5761,7 +5761,7 @@
               <w:jc w:val="right"/>
             </w:pPr>
             <w:r>
-              <w:t xml:space="preserve">159</w:t>
+              <w:t xml:space="preserve">160</w:t>
             </w:r>
           </w:p>
         </w:tc>
@@ -5818,40 +5818,40 @@
               <w:jc w:val="left"/>
             </w:pPr>
             <w:r>
-              <w:t xml:space="preserve">September 13 2019</w:t>
-            </w:r>
-          </w:p>
-        </w:tc>
-        <w:tc>
-          <w:p>
-            <w:pPr>
-              <w:pStyle w:val="Compact"/>
-              <w:jc w:val="left"/>
-            </w:pPr>
-            <w:r>
-              <w:t xml:space="preserve">October 15 2019</w:t>
-            </w:r>
-          </w:p>
-        </w:tc>
-        <w:tc>
-          <w:p>
-            <w:pPr>
-              <w:pStyle w:val="Compact"/>
-              <w:jc w:val="left"/>
-            </w:pPr>
-            <w:r>
-              <w:t xml:space="preserve">November 12 2019</w:t>
-            </w:r>
-          </w:p>
-        </w:tc>
-        <w:tc>
-          <w:p>
-            <w:pPr>
-              <w:pStyle w:val="Compact"/>
-              <w:jc w:val="right"/>
-            </w:pPr>
-            <w:r>
-              <w:t xml:space="preserve">152</w:t>
+              <w:t xml:space="preserve">September 17 2019</w:t>
+            </w:r>
+          </w:p>
+        </w:tc>
+        <w:tc>
+          <w:p>
+            <w:pPr>
+              <w:pStyle w:val="Compact"/>
+              <w:jc w:val="left"/>
+            </w:pPr>
+            <w:r>
+              <w:t xml:space="preserve">October 22 2019</w:t>
+            </w:r>
+          </w:p>
+        </w:tc>
+        <w:tc>
+          <w:p>
+            <w:pPr>
+              <w:pStyle w:val="Compact"/>
+              <w:jc w:val="left"/>
+            </w:pPr>
+            <w:r>
+              <w:t xml:space="preserve">January 15 2020</w:t>
+            </w:r>
+          </w:p>
+        </w:tc>
+        <w:tc>
+          <w:p>
+            <w:pPr>
+              <w:pStyle w:val="Compact"/>
+              <w:jc w:val="right"/>
+            </w:pPr>
+            <w:r>
+              <w:t xml:space="preserve">153</w:t>
             </w:r>
           </w:p>
         </w:tc>
@@ -7254,7 +7254,7 @@
               <w:jc w:val="left"/>
             </w:pPr>
             <w:r>
-              <w:t xml:space="preserve">June 07 2005</w:t>
+              <w:t xml:space="preserve">June 06 2005</w:t>
             </w:r>
           </w:p>
         </w:tc>
@@ -7287,7 +7287,7 @@
               <w:jc w:val="right"/>
             </w:pPr>
             <w:r>
-              <w:t xml:space="preserve">384</w:t>
+              <w:t xml:space="preserve">394</w:t>
             </w:r>
           </w:p>
         </w:tc>
@@ -7917,7 +7917,7 @@
               <w:jc w:val="right"/>
             </w:pPr>
             <w:r>
-              <w:t xml:space="preserve">947</w:t>
+              <w:t xml:space="preserve">948</w:t>
             </w:r>
           </w:p>
         </w:tc>

</xml_diff>

<commit_message>
Fixed date. Updated summary tables on word docs.
</commit_message>
<xml_diff>
--- a/docs/Word_DeltaSmelt.docx
+++ b/docs/Word_DeltaSmelt.docx
@@ -410,316 +410,85 @@
         <w:t xml:space="preserve">%&gt;%</w:t>
       </w:r>
       <w:r>
+        <w:rPr>
+          <w:rStyle w:val="NormalTok"/>
+        </w:rPr>
+        <w:t xml:space="preserve"> </w:t>
+      </w:r>
+      <w:r>
+        <w:rPr>
+          <w:rStyle w:val="FunctionTok"/>
+        </w:rPr>
+        <w:t xml:space="preserve">filter</w:t>
+      </w:r>
+      <w:r>
+        <w:rPr>
+          <w:rStyle w:val="NormalTok"/>
+        </w:rPr>
+        <w:t xml:space="preserve">(</w:t>
+      </w:r>
+      <w:r>
+        <w:rPr>
+          <w:rStyle w:val="FunctionTok"/>
+        </w:rPr>
+        <w:t xml:space="preserve">year</w:t>
+      </w:r>
+      <w:r>
+        <w:rPr>
+          <w:rStyle w:val="NormalTok"/>
+        </w:rPr>
+        <w:t xml:space="preserve">(Date)</w:t>
+      </w:r>
+      <w:r>
+        <w:rPr>
+          <w:rStyle w:val="SpecialCharTok"/>
+        </w:rPr>
+        <w:t xml:space="preserve">&gt;=</w:t>
+      </w:r>
+      <w:r>
+        <w:rPr>
+          <w:rStyle w:val="DecValTok"/>
+        </w:rPr>
+        <w:t xml:space="preserve">1994</w:t>
+      </w:r>
+      <w:r>
+        <w:rPr>
+          <w:rStyle w:val="NormalTok"/>
+        </w:rPr>
+        <w:t xml:space="preserve">)</w:t>
+      </w:r>
+      <w:r>
         <w:br/>
       </w:r>
       <w:r>
+        <w:br/>
+      </w:r>
+      <w:r>
+        <w:rPr>
+          <w:rStyle w:val="CommentTok"/>
+        </w:rPr>
+        <w:t xml:space="preserve">#Create time series summary</w:t>
+      </w:r>
+      <w:r>
+        <w:br/>
+      </w:r>
+      <w:r>
         <w:rPr>
           <w:rStyle w:val="NormalTok"/>
         </w:rPr>
-        <w:t xml:space="preserve">  </w:t>
-      </w:r>
-      <w:r>
-        <w:rPr>
-          <w:rStyle w:val="FunctionTok"/>
-        </w:rPr>
-        <w:t xml:space="preserve">filter</w:t>
+        <w:t xml:space="preserve">data_deltasmelt_time_summary</w:t>
+      </w:r>
+      <w:r>
+        <w:rPr>
+          <w:rStyle w:val="OtherTok"/>
+        </w:rPr>
+        <w:t xml:space="preserve">&lt;-</w:t>
       </w:r>
       <w:r>
         <w:rPr>
           <w:rStyle w:val="NormalTok"/>
         </w:rPr>
-        <w:t xml:space="preserve">(Count</w:t>
-      </w:r>
-      <w:r>
-        <w:rPr>
-          <w:rStyle w:val="SpecialCharTok"/>
-        </w:rPr>
-        <w:t xml:space="preserve">&gt;</w:t>
-      </w:r>
-      <w:r>
-        <w:rPr>
-          <w:rStyle w:val="DecValTok"/>
-        </w:rPr>
-        <w:t xml:space="preserve">0</w:t>
-      </w:r>
-      <w:r>
-        <w:rPr>
-          <w:rStyle w:val="NormalTok"/>
-        </w:rPr>
-        <w:t xml:space="preserve">)</w:t>
-      </w:r>
-      <w:r>
-        <w:br/>
-      </w:r>
-      <w:r>
-        <w:br/>
-      </w:r>
-      <w:r>
-        <w:rPr>
-          <w:rStyle w:val="CommentTok"/>
-        </w:rPr>
-        <w:t xml:space="preserve">#Change count to integer</w:t>
-      </w:r>
-      <w:r>
-        <w:br/>
-      </w:r>
-      <w:r>
-        <w:rPr>
-          <w:rStyle w:val="NormalTok"/>
-        </w:rPr>
-        <w:t xml:space="preserve">data_deltasmelt</w:t>
-      </w:r>
-      <w:r>
-        <w:rPr>
-          <w:rStyle w:val="SpecialCharTok"/>
-        </w:rPr>
-        <w:t xml:space="preserve">$</w:t>
-      </w:r>
-      <w:r>
-        <w:rPr>
-          <w:rStyle w:val="NormalTok"/>
-        </w:rPr>
-        <w:t xml:space="preserve">Count</w:t>
-      </w:r>
-      <w:r>
-        <w:rPr>
-          <w:rStyle w:val="OtherTok"/>
-        </w:rPr>
-        <w:t xml:space="preserve">&lt;-</w:t>
-      </w:r>
-      <w:r>
-        <w:rPr>
-          <w:rStyle w:val="FunctionTok"/>
-        </w:rPr>
-        <w:t xml:space="preserve">as.integer</w:t>
-      </w:r>
-      <w:r>
-        <w:rPr>
-          <w:rStyle w:val="NormalTok"/>
-        </w:rPr>
-        <w:t xml:space="preserve">(data_deltasmelt</w:t>
-      </w:r>
-      <w:r>
-        <w:rPr>
-          <w:rStyle w:val="SpecialCharTok"/>
-        </w:rPr>
-        <w:t xml:space="preserve">$</w:t>
-      </w:r>
-      <w:r>
-        <w:rPr>
-          <w:rStyle w:val="NormalTok"/>
-        </w:rPr>
-        <w:t xml:space="preserve">Count)</w:t>
-      </w:r>
-      <w:r>
-        <w:br/>
-      </w:r>
-      <w:r>
-        <w:br/>
-      </w:r>
-      <w:r>
-        <w:rPr>
-          <w:rStyle w:val="CommentTok"/>
-        </w:rPr>
-        <w:t xml:space="preserve">#Create long form, remove data prior to 1994</w:t>
-      </w:r>
-      <w:r>
-        <w:br/>
-      </w:r>
-      <w:r>
-        <w:rPr>
-          <w:rStyle w:val="NormalTok"/>
-        </w:rPr>
-        <w:t xml:space="preserve">data_deltasmelt_long </w:t>
-      </w:r>
-      <w:r>
-        <w:rPr>
-          <w:rStyle w:val="OtherTok"/>
-        </w:rPr>
-        <w:t xml:space="preserve">&lt;-</w:t>
-      </w:r>
-      <w:r>
-        <w:rPr>
-          <w:rStyle w:val="NormalTok"/>
-        </w:rPr>
-        <w:t xml:space="preserve">data_deltasmelt[</w:t>
-      </w:r>
-      <w:r>
-        <w:rPr>
-          <w:rStyle w:val="FunctionTok"/>
-        </w:rPr>
-        <w:t xml:space="preserve">rep</w:t>
-      </w:r>
-      <w:r>
-        <w:rPr>
-          <w:rStyle w:val="NormalTok"/>
-        </w:rPr>
-        <w:t xml:space="preserve">(</w:t>
-      </w:r>
-      <w:r>
-        <w:rPr>
-          <w:rStyle w:val="DecValTok"/>
-        </w:rPr>
-        <w:t xml:space="preserve">1</w:t>
-      </w:r>
-      <w:r>
-        <w:rPr>
-          <w:rStyle w:val="SpecialCharTok"/>
-        </w:rPr>
-        <w:t xml:space="preserve">:</w:t>
-      </w:r>
-      <w:r>
-        <w:rPr>
-          <w:rStyle w:val="FunctionTok"/>
-        </w:rPr>
-        <w:t xml:space="preserve">nrow</w:t>
-      </w:r>
-      <w:r>
-        <w:rPr>
-          <w:rStyle w:val="NormalTok"/>
-        </w:rPr>
-        <w:t xml:space="preserve">(data_deltasmelt), data_deltasmelt</w:t>
-      </w:r>
-      <w:r>
-        <w:rPr>
-          <w:rStyle w:val="SpecialCharTok"/>
-        </w:rPr>
-        <w:t xml:space="preserve">$</w:t>
-      </w:r>
-      <w:r>
-        <w:rPr>
-          <w:rStyle w:val="NormalTok"/>
-        </w:rPr>
-        <w:t xml:space="preserve">Count),] </w:t>
-      </w:r>
-      <w:r>
-        <w:rPr>
-          <w:rStyle w:val="SpecialCharTok"/>
-        </w:rPr>
-        <w:t xml:space="preserve">%&gt;%</w:t>
-      </w:r>
-      <w:r>
-        <w:rPr>
-          <w:rStyle w:val="NormalTok"/>
-        </w:rPr>
-        <w:t xml:space="preserve"> </w:t>
-      </w:r>
-      <w:r>
-        <w:rPr>
-          <w:rStyle w:val="FunctionTok"/>
-        </w:rPr>
-        <w:t xml:space="preserve">mutate</w:t>
-      </w:r>
-      <w:r>
-        <w:rPr>
-          <w:rStyle w:val="NormalTok"/>
-        </w:rPr>
-        <w:t xml:space="preserve">(</w:t>
-      </w:r>
-      <w:r>
-        <w:rPr>
-          <w:rStyle w:val="AttributeTok"/>
-        </w:rPr>
-        <w:t xml:space="preserve">Count=</w:t>
-      </w:r>
-      <w:r>
-        <w:rPr>
-          <w:rStyle w:val="DecValTok"/>
-        </w:rPr>
-        <w:t xml:space="preserve">1</w:t>
-      </w:r>
-      <w:r>
-        <w:rPr>
-          <w:rStyle w:val="NormalTok"/>
-        </w:rPr>
-        <w:t xml:space="preserve">) </w:t>
-      </w:r>
-      <w:r>
-        <w:rPr>
-          <w:rStyle w:val="SpecialCharTok"/>
-        </w:rPr>
-        <w:t xml:space="preserve">%&gt;%</w:t>
-      </w:r>
-      <w:r>
-        <w:rPr>
-          <w:rStyle w:val="NormalTok"/>
-        </w:rPr>
-        <w:t xml:space="preserve"> </w:t>
-      </w:r>
-      <w:r>
-        <w:rPr>
-          <w:rStyle w:val="FunctionTok"/>
-        </w:rPr>
-        <w:t xml:space="preserve">filter</w:t>
-      </w:r>
-      <w:r>
-        <w:rPr>
-          <w:rStyle w:val="NormalTok"/>
-        </w:rPr>
-        <w:t xml:space="preserve">(</w:t>
-      </w:r>
-      <w:r>
-        <w:rPr>
-          <w:rStyle w:val="FunctionTok"/>
-        </w:rPr>
-        <w:t xml:space="preserve">year</w:t>
-      </w:r>
-      <w:r>
-        <w:rPr>
-          <w:rStyle w:val="NormalTok"/>
-        </w:rPr>
-        <w:t xml:space="preserve">(Date)</w:t>
-      </w:r>
-      <w:r>
-        <w:rPr>
-          <w:rStyle w:val="SpecialCharTok"/>
-        </w:rPr>
-        <w:t xml:space="preserve">&gt;=</w:t>
-      </w:r>
-      <w:r>
-        <w:rPr>
-          <w:rStyle w:val="DecValTok"/>
-        </w:rPr>
-        <w:t xml:space="preserve">1994</w:t>
-      </w:r>
-      <w:r>
-        <w:rPr>
-          <w:rStyle w:val="NormalTok"/>
-        </w:rPr>
-        <w:t xml:space="preserve">)</w:t>
-      </w:r>
-      <w:r>
-        <w:br/>
-      </w:r>
-      <w:r>
-        <w:br/>
-      </w:r>
-      <w:r>
-        <w:rPr>
-          <w:rStyle w:val="CommentTok"/>
-        </w:rPr>
-        <w:t xml:space="preserve">#Create time series summary</w:t>
-      </w:r>
-      <w:r>
-        <w:br/>
-      </w:r>
-      <w:r>
-        <w:rPr>
-          <w:rStyle w:val="NormalTok"/>
-        </w:rPr>
-        <w:t xml:space="preserve">data_deltasmelt_time_summary</w:t>
-      </w:r>
-      <w:r>
-        <w:rPr>
-          <w:rStyle w:val="OtherTok"/>
-        </w:rPr>
-        <w:t xml:space="preserve">&lt;-</w:t>
-      </w:r>
-      <w:r>
-        <w:rPr>
-          <w:rStyle w:val="NormalTok"/>
-        </w:rPr>
-        <w:t xml:space="preserve">data_deltasmelt_long </w:t>
+        <w:t xml:space="preserve">data_deltasmelt </w:t>
       </w:r>
       <w:r>
         <w:rPr>
@@ -850,7 +619,7 @@
         <w:rPr>
           <w:rStyle w:val="VerbatimChar"/>
         </w:rPr>
-        <w:t xml:space="preserve">## 1 20mm      1995-04-27 00:00:00 2021-05-06 00:00:00</w:t>
+        <w:t xml:space="preserve">## 1 20mm      1995-04-24 00:00:00 2021-07-16 00:00:00</w:t>
       </w:r>
       <w:r>
         <w:br/>
@@ -859,7 +628,7 @@
         <w:rPr>
           <w:rStyle w:val="VerbatimChar"/>
         </w:rPr>
-        <w:t xml:space="preserve">## 2 Bay Study 1994-02-02 00:00:00 2017-02-08 00:00:00</w:t>
+        <w:t xml:space="preserve">## 2 Bay Study 1994-02-02 00:00:00 2020-12-01 00:00:00</w:t>
       </w:r>
       <w:r>
         <w:br/>
@@ -868,7 +637,7 @@
         <w:rPr>
           <w:rStyle w:val="VerbatimChar"/>
         </w:rPr>
-        <w:t xml:space="preserve">## 3 DJFMP     1994-01-03 00:00:00 2019-11-06 00:00:00</w:t>
+        <w:t xml:space="preserve">## 3 DJFMP     1994-01-03 00:00:00 2020-12-31 00:00:00</w:t>
       </w:r>
       <w:r>
         <w:br/>
@@ -877,7 +646,7 @@
         <w:rPr>
           <w:rStyle w:val="VerbatimChar"/>
         </w:rPr>
-        <w:t xml:space="preserve">## 4 EDSM      2016-12-15 00:00:00 2021-01-26 00:00:00</w:t>
+        <w:t xml:space="preserve">## 4 EDSM      2016-12-15 00:00:00 2021-03-25 00:00:00</w:t>
       </w:r>
       <w:r>
         <w:br/>
@@ -886,7 +655,7 @@
         <w:rPr>
           <w:rStyle w:val="VerbatimChar"/>
         </w:rPr>
-        <w:t xml:space="preserve">## 5 FMWT      1994-01-10 00:00:00 2017-10-10 00:00:00</w:t>
+        <w:t xml:space="preserve">## 5 FMWT      1994-01-10 00:00:00 2020-12-15 00:00:00</w:t>
       </w:r>
       <w:r>
         <w:br/>
@@ -895,7 +664,7 @@
         <w:rPr>
           <w:rStyle w:val="VerbatimChar"/>
         </w:rPr>
-        <w:t xml:space="preserve">## 6 SKT       2002-01-07 00:00:00 2020-02-12 00:00:00</w:t>
+        <w:t xml:space="preserve">## 6 SKT       2002-01-07 00:00:00 2021-04-29 00:00:00</w:t>
       </w:r>
       <w:r>
         <w:br/>
@@ -904,7 +673,7 @@
         <w:rPr>
           <w:rStyle w:val="VerbatimChar"/>
         </w:rPr>
-        <w:t xml:space="preserve">## 7 SLS       2009-01-23 00:00:00 2020-03-18 00:00:00</w:t>
+        <w:t xml:space="preserve">## 7 SLS       2009-01-05 00:00:00 2021-03-17 00:00:00</w:t>
       </w:r>
       <w:r>
         <w:br/>
@@ -913,7 +682,7 @@
         <w:rPr>
           <w:rStyle w:val="VerbatimChar"/>
         </w:rPr>
-        <w:t xml:space="preserve">## 8 STN       1994-06-15 00:00:00 2019-06-28 00:00:00</w:t>
+        <w:t xml:space="preserve">## 8 STN       1994-06-15 00:00:00 2021-08-19 00:00:00</w:t>
       </w:r>
       <w:r>
         <w:br/>
@@ -922,7 +691,264 @@
         <w:rPr>
           <w:rStyle w:val="VerbatimChar"/>
         </w:rPr>
-        <w:t xml:space="preserve">## 9 Suisun    1994-01-06 00:00:00 2015-12-16 00:00:00</w:t>
+        <w:t xml:space="preserve">## 9 Suisun    1994-01-06 00:00:00 2021-09-23 00:00:00</w:t>
+      </w:r>
+    </w:p>
+    <w:p>
+      <w:pPr>
+        <w:pStyle w:val="SourceCode"/>
+      </w:pPr>
+      <w:r>
+        <w:rPr>
+          <w:rStyle w:val="CommentTok"/>
+        </w:rPr>
+        <w:t xml:space="preserve">#Change count to integer</w:t>
+      </w:r>
+      <w:r>
+        <w:br/>
+      </w:r>
+      <w:r>
+        <w:rPr>
+          <w:rStyle w:val="NormalTok"/>
+        </w:rPr>
+        <w:t xml:space="preserve">data_deltasmelt</w:t>
+      </w:r>
+      <w:r>
+        <w:rPr>
+          <w:rStyle w:val="SpecialCharTok"/>
+        </w:rPr>
+        <w:t xml:space="preserve">$</w:t>
+      </w:r>
+      <w:r>
+        <w:rPr>
+          <w:rStyle w:val="NormalTok"/>
+        </w:rPr>
+        <w:t xml:space="preserve">Count</w:t>
+      </w:r>
+      <w:r>
+        <w:rPr>
+          <w:rStyle w:val="OtherTok"/>
+        </w:rPr>
+        <w:t xml:space="preserve">&lt;-</w:t>
+      </w:r>
+      <w:r>
+        <w:rPr>
+          <w:rStyle w:val="FunctionTok"/>
+        </w:rPr>
+        <w:t xml:space="preserve">as.integer</w:t>
+      </w:r>
+      <w:r>
+        <w:rPr>
+          <w:rStyle w:val="NormalTok"/>
+        </w:rPr>
+        <w:t xml:space="preserve">(data_deltasmelt</w:t>
+      </w:r>
+      <w:r>
+        <w:rPr>
+          <w:rStyle w:val="SpecialCharTok"/>
+        </w:rPr>
+        <w:t xml:space="preserve">$</w:t>
+      </w:r>
+      <w:r>
+        <w:rPr>
+          <w:rStyle w:val="NormalTok"/>
+        </w:rPr>
+        <w:t xml:space="preserve">Count)</w:t>
+      </w:r>
+      <w:r>
+        <w:br/>
+      </w:r>
+      <w:r>
+        <w:rPr>
+          <w:rStyle w:val="CommentTok"/>
+        </w:rPr>
+        <w:t xml:space="preserve">#Remove zero catch data</w:t>
+      </w:r>
+      <w:r>
+        <w:br/>
+      </w:r>
+      <w:r>
+        <w:rPr>
+          <w:rStyle w:val="NormalTok"/>
+        </w:rPr>
+        <w:t xml:space="preserve">data_deltasmelt</w:t>
+      </w:r>
+      <w:r>
+        <w:rPr>
+          <w:rStyle w:val="OtherTok"/>
+        </w:rPr>
+        <w:t xml:space="preserve">&lt;-</w:t>
+      </w:r>
+      <w:r>
+        <w:rPr>
+          <w:rStyle w:val="NormalTok"/>
+        </w:rPr>
+        <w:t xml:space="preserve"> data_deltasmelt</w:t>
+      </w:r>
+      <w:r>
+        <w:rPr>
+          <w:rStyle w:val="SpecialCharTok"/>
+        </w:rPr>
+        <w:t xml:space="preserve">%&gt;%</w:t>
+      </w:r>
+      <w:r>
+        <w:rPr>
+          <w:rStyle w:val="NormalTok"/>
+        </w:rPr>
+        <w:t xml:space="preserve"> </w:t>
+      </w:r>
+      <w:r>
+        <w:rPr>
+          <w:rStyle w:val="FunctionTok"/>
+        </w:rPr>
+        <w:t xml:space="preserve">filter</w:t>
+      </w:r>
+      <w:r>
+        <w:rPr>
+          <w:rStyle w:val="NormalTok"/>
+        </w:rPr>
+        <w:t xml:space="preserve">(Count</w:t>
+      </w:r>
+      <w:r>
+        <w:rPr>
+          <w:rStyle w:val="SpecialCharTok"/>
+        </w:rPr>
+        <w:t xml:space="preserve">&gt;</w:t>
+      </w:r>
+      <w:r>
+        <w:rPr>
+          <w:rStyle w:val="DecValTok"/>
+        </w:rPr>
+        <w:t xml:space="preserve">0</w:t>
+      </w:r>
+      <w:r>
+        <w:rPr>
+          <w:rStyle w:val="NormalTok"/>
+        </w:rPr>
+        <w:t xml:space="preserve">)</w:t>
+      </w:r>
+      <w:r>
+        <w:br/>
+      </w:r>
+      <w:r>
+        <w:br/>
+      </w:r>
+      <w:r>
+        <w:rPr>
+          <w:rStyle w:val="CommentTok"/>
+        </w:rPr>
+        <w:t xml:space="preserve">#Create long form, remove data prior to 1994</w:t>
+      </w:r>
+      <w:r>
+        <w:br/>
+      </w:r>
+      <w:r>
+        <w:rPr>
+          <w:rStyle w:val="NormalTok"/>
+        </w:rPr>
+        <w:t xml:space="preserve">data_deltasmelt_long </w:t>
+      </w:r>
+      <w:r>
+        <w:rPr>
+          <w:rStyle w:val="OtherTok"/>
+        </w:rPr>
+        <w:t xml:space="preserve">&lt;-</w:t>
+      </w:r>
+      <w:r>
+        <w:rPr>
+          <w:rStyle w:val="NormalTok"/>
+        </w:rPr>
+        <w:t xml:space="preserve">data_deltasmelt[</w:t>
+      </w:r>
+      <w:r>
+        <w:rPr>
+          <w:rStyle w:val="FunctionTok"/>
+        </w:rPr>
+        <w:t xml:space="preserve">rep</w:t>
+      </w:r>
+      <w:r>
+        <w:rPr>
+          <w:rStyle w:val="NormalTok"/>
+        </w:rPr>
+        <w:t xml:space="preserve">(</w:t>
+      </w:r>
+      <w:r>
+        <w:rPr>
+          <w:rStyle w:val="DecValTok"/>
+        </w:rPr>
+        <w:t xml:space="preserve">1</w:t>
+      </w:r>
+      <w:r>
+        <w:rPr>
+          <w:rStyle w:val="SpecialCharTok"/>
+        </w:rPr>
+        <w:t xml:space="preserve">:</w:t>
+      </w:r>
+      <w:r>
+        <w:rPr>
+          <w:rStyle w:val="FunctionTok"/>
+        </w:rPr>
+        <w:t xml:space="preserve">nrow</w:t>
+      </w:r>
+      <w:r>
+        <w:rPr>
+          <w:rStyle w:val="NormalTok"/>
+        </w:rPr>
+        <w:t xml:space="preserve">(data_deltasmelt), data_deltasmelt</w:t>
+      </w:r>
+      <w:r>
+        <w:rPr>
+          <w:rStyle w:val="SpecialCharTok"/>
+        </w:rPr>
+        <w:t xml:space="preserve">$</w:t>
+      </w:r>
+      <w:r>
+        <w:rPr>
+          <w:rStyle w:val="NormalTok"/>
+        </w:rPr>
+        <w:t xml:space="preserve">Count),] </w:t>
+      </w:r>
+      <w:r>
+        <w:rPr>
+          <w:rStyle w:val="SpecialCharTok"/>
+        </w:rPr>
+        <w:t xml:space="preserve">%&gt;%</w:t>
+      </w:r>
+      <w:r>
+        <w:rPr>
+          <w:rStyle w:val="NormalTok"/>
+        </w:rPr>
+        <w:t xml:space="preserve"> </w:t>
+      </w:r>
+      <w:r>
+        <w:rPr>
+          <w:rStyle w:val="FunctionTok"/>
+        </w:rPr>
+        <w:t xml:space="preserve">mutate</w:t>
+      </w:r>
+      <w:r>
+        <w:rPr>
+          <w:rStyle w:val="NormalTok"/>
+        </w:rPr>
+        <w:t xml:space="preserve">(</w:t>
+      </w:r>
+      <w:r>
+        <w:rPr>
+          <w:rStyle w:val="AttributeTok"/>
+        </w:rPr>
+        <w:t xml:space="preserve">Count=</w:t>
+      </w:r>
+      <w:r>
+        <w:rPr>
+          <w:rStyle w:val="DecValTok"/>
+        </w:rPr>
+        <w:t xml:space="preserve">1</w:t>
+      </w:r>
+      <w:r>
+        <w:rPr>
+          <w:rStyle w:val="NormalTok"/>
+        </w:rPr>
+        <w:t xml:space="preserve">)</w:t>
       </w:r>
     </w:p>
     <w:bookmarkEnd w:id="20"/>

</xml_diff>